<commit_message>
code is fully commented and works properly
</commit_message>
<xml_diff>
--- a/PE12/PE12 - Defining Class Members (201).docx
+++ b/PE12/PE12 - Defining Class Members (201).docx
@@ -367,48 +367,41 @@
         <w:ind w:right="426"/>
         <w:rPr>
           <w:sz w:val="23"/>
-          <w:highlight w:val="yellow"/>
-        </w:rPr>
-      </w:pPr>
-      <w:r>
-        <w:rPr>
-          <w:sz w:val="23"/>
-          <w:highlight w:val="yellow"/>
+        </w:rPr>
+      </w:pPr>
+      <w:r>
+        <w:rPr>
+          <w:sz w:val="23"/>
         </w:rPr>
         <w:t>Create a console application and d</w:t>
       </w:r>
       <w:r>
         <w:rPr>
           <w:sz w:val="23"/>
-          <w:highlight w:val="yellow"/>
         </w:rPr>
         <w:t xml:space="preserve">erive </w:t>
       </w:r>
       <w:r>
         <w:rPr>
           <w:sz w:val="23"/>
-          <w:highlight w:val="yellow"/>
         </w:rPr>
         <w:t>the</w:t>
       </w:r>
       <w:r>
         <w:rPr>
           <w:sz w:val="23"/>
-          <w:highlight w:val="yellow"/>
         </w:rPr>
         <w:t xml:space="preserve"> </w:t>
       </w:r>
       <w:r>
         <w:rPr>
           <w:sz w:val="23"/>
-          <w:highlight w:val="yellow"/>
         </w:rPr>
         <w:t xml:space="preserve">public </w:t>
       </w:r>
       <w:r>
         <w:rPr>
           <w:sz w:val="23"/>
-          <w:highlight w:val="yellow"/>
         </w:rPr>
         <w:t xml:space="preserve">class </w:t>
       </w:r>
@@ -416,7 +409,6 @@
       <w:r>
         <w:rPr>
           <w:sz w:val="23"/>
-          <w:highlight w:val="yellow"/>
         </w:rPr>
         <w:t>MyDerivedClass</w:t>
       </w:r>
@@ -424,7 +416,6 @@
       <w:r>
         <w:rPr>
           <w:sz w:val="23"/>
-          <w:highlight w:val="yellow"/>
         </w:rPr>
         <w:t xml:space="preserve"> from </w:t>
       </w:r>
@@ -432,7 +423,6 @@
       <w:r>
         <w:rPr>
           <w:sz w:val="23"/>
-          <w:highlight w:val="yellow"/>
         </w:rPr>
         <w:t>MyClass</w:t>
       </w:r>
@@ -440,7 +430,6 @@
       <w:r>
         <w:rPr>
           <w:sz w:val="23"/>
-          <w:highlight w:val="yellow"/>
         </w:rPr>
         <w:t xml:space="preserve">.  Override the </w:t>
       </w:r>
@@ -449,7 +438,6 @@
       <w:r>
         <w:rPr>
           <w:sz w:val="23"/>
-          <w:highlight w:val="yellow"/>
         </w:rPr>
         <w:t>GetString</w:t>
       </w:r>
@@ -457,7 +445,6 @@
       <w:r>
         <w:rPr>
           <w:sz w:val="23"/>
-          <w:highlight w:val="yellow"/>
         </w:rPr>
         <w:t>(</w:t>
       </w:r>
@@ -465,42 +452,36 @@
       <w:r>
         <w:rPr>
           <w:sz w:val="23"/>
-          <w:highlight w:val="yellow"/>
         </w:rPr>
         <w:t xml:space="preserve">) method to return the string from the base class </w:t>
       </w:r>
       <w:r>
         <w:rPr>
           <w:sz w:val="23"/>
-          <w:highlight w:val="yellow"/>
         </w:rPr>
         <w:t xml:space="preserve">by </w:t>
       </w:r>
       <w:r>
         <w:rPr>
           <w:sz w:val="23"/>
-          <w:highlight w:val="yellow"/>
         </w:rPr>
         <w:t xml:space="preserve">using the base implementation of the method, but </w:t>
       </w:r>
       <w:r>
         <w:rPr>
           <w:sz w:val="23"/>
-          <w:highlight w:val="yellow"/>
         </w:rPr>
         <w:t>append</w:t>
       </w:r>
       <w:r>
         <w:rPr>
           <w:sz w:val="23"/>
-          <w:highlight w:val="yellow"/>
         </w:rPr>
         <w:t xml:space="preserve"> the text " (output from the derived class)" to the returned string.</w:t>
       </w:r>
       <w:r>
         <w:rPr>
           <w:sz w:val="23"/>
-          <w:highlight w:val="yellow"/>
         </w:rPr>
         <w:t xml:space="preserve">  Have the </w:t>
       </w:r>
@@ -508,7 +489,6 @@
       <w:r>
         <w:rPr>
           <w:sz w:val="23"/>
-          <w:highlight w:val="yellow"/>
         </w:rPr>
         <w:t>Main(</w:t>
       </w:r>
@@ -516,7 +496,6 @@
       <w:r>
         <w:rPr>
           <w:sz w:val="23"/>
-          <w:highlight w:val="yellow"/>
         </w:rPr>
         <w:t xml:space="preserve">) instantiate a </w:t>
       </w:r>
@@ -524,7 +503,6 @@
       <w:r>
         <w:rPr>
           <w:sz w:val="23"/>
-          <w:highlight w:val="yellow"/>
         </w:rPr>
         <w:t>MyDerivedClass</w:t>
       </w:r>
@@ -532,7 +510,6 @@
       <w:r>
         <w:rPr>
           <w:sz w:val="23"/>
-          <w:highlight w:val="yellow"/>
         </w:rPr>
         <w:t xml:space="preserve"> object and output the string returned by the </w:t>
       </w:r>
@@ -540,7 +517,6 @@
       <w:r>
         <w:rPr>
           <w:sz w:val="23"/>
-          <w:highlight w:val="yellow"/>
         </w:rPr>
         <w:t>GetString</w:t>
       </w:r>
@@ -548,7 +524,6 @@
       <w:r>
         <w:rPr>
           <w:sz w:val="23"/>
-          <w:highlight w:val="yellow"/>
         </w:rPr>
         <w:t>() method.</w:t>
       </w:r>
@@ -563,7 +538,6 @@
         <w:ind w:right="426" w:firstLine="0"/>
         <w:rPr>
           <w:sz w:val="23"/>
-          <w:highlight w:val="yellow"/>
         </w:rPr>
       </w:pPr>
     </w:p>
@@ -577,13 +551,11 @@
         <w:ind w:right="426" w:firstLine="0"/>
         <w:rPr>
           <w:sz w:val="23"/>
-          <w:highlight w:val="yellow"/>
-        </w:rPr>
-      </w:pPr>
-      <w:r>
-        <w:rPr>
-          <w:sz w:val="23"/>
-          <w:highlight w:val="yellow"/>
+        </w:rPr>
+      </w:pPr>
+      <w:r>
+        <w:rPr>
+          <w:sz w:val="23"/>
         </w:rPr>
         <w:t xml:space="preserve">Remember how we could use </w:t>
       </w:r>
@@ -591,21 +563,18 @@
         <w:rPr>
           <w:b/>
           <w:sz w:val="23"/>
-          <w:highlight w:val="yellow"/>
         </w:rPr>
         <w:t>base</w:t>
       </w:r>
       <w:r>
         <w:rPr>
           <w:sz w:val="23"/>
-          <w:highlight w:val="yellow"/>
         </w:rPr>
         <w:t xml:space="preserve"> to call the base constructor.  </w:t>
       </w:r>
       <w:r>
         <w:rPr>
           <w:sz w:val="23"/>
-          <w:highlight w:val="yellow"/>
         </w:rPr>
         <w:br/>
         <w:t xml:space="preserve">For </w:t>
@@ -614,7 +583,6 @@
       <w:r>
         <w:rPr>
           <w:sz w:val="23"/>
-          <w:highlight w:val="yellow"/>
         </w:rPr>
         <w:t>example</w:t>
       </w:r>
@@ -622,21 +590,18 @@
       <w:r>
         <w:rPr>
           <w:sz w:val="23"/>
-          <w:highlight w:val="yellow"/>
         </w:rPr>
         <w:t xml:space="preserve"> in </w:t>
       </w:r>
       <w:r>
         <w:rPr>
           <w:sz w:val="23"/>
-          <w:highlight w:val="yellow"/>
         </w:rPr>
         <w:t>the Shape example</w:t>
       </w:r>
       <w:r>
         <w:rPr>
           <w:sz w:val="23"/>
-          <w:highlight w:val="yellow"/>
         </w:rPr>
         <w:t>:</w:t>
       </w:r>
@@ -651,27 +616,23 @@
         <w:ind w:right="426" w:firstLine="0"/>
         <w:rPr>
           <w:sz w:val="23"/>
-          <w:highlight w:val="yellow"/>
-        </w:rPr>
-      </w:pPr>
-      <w:r>
-        <w:rPr>
-          <w:sz w:val="23"/>
-          <w:highlight w:val="yellow"/>
+        </w:rPr>
+      </w:pPr>
+      <w:r>
+        <w:rPr>
+          <w:sz w:val="23"/>
         </w:rPr>
         <w:tab/>
       </w:r>
       <w:r>
         <w:rPr>
           <w:sz w:val="23"/>
-          <w:highlight w:val="yellow"/>
         </w:rPr>
         <w:tab/>
       </w:r>
       <w:r>
         <w:rPr>
           <w:sz w:val="23"/>
-          <w:highlight w:val="yellow"/>
         </w:rPr>
         <w:tab/>
       </w:r>
@@ -681,7 +642,6 @@
           <w:color w:val="0000FF"/>
           <w:sz w:val="19"/>
           <w:szCs w:val="19"/>
-          <w:highlight w:val="yellow"/>
         </w:rPr>
         <w:t>public</w:t>
       </w:r>
@@ -691,7 +651,6 @@
           <w:color w:val="000000"/>
           <w:sz w:val="19"/>
           <w:szCs w:val="19"/>
-          <w:highlight w:val="yellow"/>
         </w:rPr>
         <w:t xml:space="preserve"> </w:t>
       </w:r>
@@ -702,7 +661,6 @@
           <w:color w:val="2B91AF"/>
           <w:sz w:val="19"/>
           <w:szCs w:val="19"/>
-          <w:highlight w:val="yellow"/>
         </w:rPr>
         <w:t>Rectangle</w:t>
       </w:r>
@@ -712,7 +670,6 @@
           <w:color w:val="000000"/>
           <w:sz w:val="19"/>
           <w:szCs w:val="19"/>
-          <w:highlight w:val="yellow"/>
         </w:rPr>
         <w:t>(</w:t>
       </w:r>
@@ -723,7 +680,6 @@
           <w:color w:val="000000"/>
           <w:sz w:val="19"/>
           <w:szCs w:val="19"/>
-          <w:highlight w:val="yellow"/>
         </w:rPr>
         <w:t>double h, double w</w:t>
       </w:r>
@@ -733,7 +689,6 @@
           <w:color w:val="000000"/>
           <w:sz w:val="19"/>
           <w:szCs w:val="19"/>
-          <w:highlight w:val="yellow"/>
         </w:rPr>
         <w:t xml:space="preserve">) : </w:t>
       </w:r>
@@ -743,7 +698,6 @@
           <w:color w:val="0000FF"/>
           <w:sz w:val="19"/>
           <w:szCs w:val="19"/>
-          <w:highlight w:val="yellow"/>
         </w:rPr>
         <w:t>base</w:t>
       </w:r>
@@ -753,7 +707,6 @@
           <w:color w:val="000000"/>
           <w:sz w:val="19"/>
           <w:szCs w:val="19"/>
-          <w:highlight w:val="yellow"/>
         </w:rPr>
         <w:t>(</w:t>
       </w:r>
@@ -764,7 +717,6 @@
           <w:color w:val="000000"/>
           <w:sz w:val="19"/>
           <w:szCs w:val="19"/>
-          <w:highlight w:val="yellow"/>
         </w:rPr>
         <w:t>h,w</w:t>
       </w:r>
@@ -775,7 +727,6 @@
           <w:color w:val="000000"/>
           <w:sz w:val="19"/>
           <w:szCs w:val="19"/>
-          <w:highlight w:val="yellow"/>
         </w:rPr>
         <w:t>)</w:t>
       </w:r>
@@ -790,16 +741,14 @@
         <w:ind w:right="426" w:firstLine="0"/>
         <w:rPr>
           <w:sz w:val="23"/>
-          <w:highlight w:val="yellow"/>
-        </w:rPr>
-      </w:pPr>
-      <w:r>
-        <w:rPr>
-          <w:rFonts w:ascii="Consolas" w:hAnsi="Consolas" w:cs="Consolas"/>
-          <w:color w:val="000000"/>
-          <w:sz w:val="19"/>
-          <w:szCs w:val="19"/>
-          <w:highlight w:val="yellow"/>
+        </w:rPr>
+      </w:pPr>
+      <w:r>
+        <w:rPr>
+          <w:rFonts w:ascii="Consolas" w:hAnsi="Consolas" w:cs="Consolas"/>
+          <w:color w:val="000000"/>
+          <w:sz w:val="19"/>
+          <w:szCs w:val="19"/>
         </w:rPr>
         <w:tab/>
       </w:r>
@@ -809,28 +758,24 @@
           <w:color w:val="000000"/>
           <w:sz w:val="19"/>
           <w:szCs w:val="19"/>
-          <w:highlight w:val="yellow"/>
         </w:rPr>
         <w:tab/>
       </w:r>
       <w:r>
         <w:rPr>
           <w:sz w:val="23"/>
-          <w:highlight w:val="yellow"/>
         </w:rPr>
         <w:t xml:space="preserve">The </w:t>
       </w:r>
       <w:r>
         <w:rPr>
           <w:sz w:val="23"/>
-          <w:highlight w:val="yellow"/>
         </w:rPr>
         <w:t>Rectangle</w:t>
       </w:r>
       <w:r>
         <w:rPr>
           <w:sz w:val="23"/>
-          <w:highlight w:val="yellow"/>
         </w:rPr>
         <w:t xml:space="preserve"> constructor calls the constructor in the parent class by using </w:t>
       </w:r>
@@ -838,14 +783,12 @@
         <w:rPr>
           <w:b/>
           <w:sz w:val="23"/>
-          <w:highlight w:val="yellow"/>
         </w:rPr>
         <w:t>base</w:t>
       </w:r>
       <w:r>
         <w:rPr>
           <w:sz w:val="23"/>
-          <w:highlight w:val="yellow"/>
         </w:rPr>
         <w:t>.</w:t>
       </w:r>
@@ -860,7 +803,6 @@
         <w:ind w:right="426" w:firstLine="0"/>
         <w:rPr>
           <w:sz w:val="23"/>
-          <w:highlight w:val="yellow"/>
         </w:rPr>
       </w:pPr>
     </w:p>
@@ -874,27 +816,23 @@
         <w:ind w:right="426" w:firstLine="0"/>
         <w:rPr>
           <w:sz w:val="23"/>
-          <w:highlight w:val="yellow"/>
-        </w:rPr>
-      </w:pPr>
-      <w:r>
-        <w:rPr>
-          <w:sz w:val="23"/>
-          <w:highlight w:val="yellow"/>
+        </w:rPr>
+      </w:pPr>
+      <w:r>
+        <w:rPr>
+          <w:sz w:val="23"/>
         </w:rPr>
         <w:t>In the same way, for any derived class, you can call a</w:t>
       </w:r>
       <w:r>
         <w:rPr>
           <w:sz w:val="23"/>
-          <w:highlight w:val="yellow"/>
         </w:rPr>
         <w:t>n accessible</w:t>
       </w:r>
       <w:r>
         <w:rPr>
           <w:sz w:val="23"/>
-          <w:highlight w:val="yellow"/>
         </w:rPr>
         <w:t xml:space="preserve"> method in a parent class by using </w:t>
       </w:r>
@@ -903,7 +841,6 @@
       <w:r>
         <w:rPr>
           <w:sz w:val="23"/>
-          <w:highlight w:val="yellow"/>
         </w:rPr>
         <w:t>base.MethodName</w:t>
       </w:r>
@@ -912,7 +849,6 @@
       <w:r>
         <w:rPr>
           <w:sz w:val="23"/>
-          <w:highlight w:val="yellow"/>
         </w:rPr>
         <w:t>(), even if the method name is the same and being overridden.</w:t>
       </w:r>
@@ -927,7 +863,6 @@
         <w:ind w:right="426" w:firstLine="0"/>
         <w:rPr>
           <w:sz w:val="23"/>
-          <w:highlight w:val="yellow"/>
         </w:rPr>
       </w:pPr>
     </w:p>
@@ -941,37 +876,53 @@
         <w:ind w:right="426" w:firstLine="0"/>
         <w:rPr>
           <w:sz w:val="23"/>
-          <w:highlight w:val="yellow"/>
-        </w:rPr>
-      </w:pPr>
-      <w:r>
-        <w:rPr>
-          <w:sz w:val="23"/>
-          <w:highlight w:val="yellow"/>
+        </w:rPr>
+      </w:pPr>
+      <w:r>
+        <w:rPr>
+          <w:sz w:val="23"/>
         </w:rPr>
         <w:tab/>
       </w:r>
       <w:r>
         <w:rPr>
           <w:sz w:val="23"/>
-          <w:highlight w:val="yellow"/>
         </w:rPr>
         <w:tab/>
       </w:r>
       <w:r>
         <w:rPr>
           <w:sz w:val="23"/>
-          <w:highlight w:val="yellow"/>
         </w:rPr>
         <w:tab/>
       </w:r>
       <w:r>
         <w:rPr>
           <w:sz w:val="23"/>
-          <w:highlight w:val="yellow"/>
         </w:rPr>
         <w:tab/>
         <w:t>GitHub URL:</w:t>
+      </w:r>
+      <w:r>
+        <w:rPr>
+          <w:sz w:val="23"/>
+        </w:rPr>
+        <w:t xml:space="preserve"> </w:t>
+      </w:r>
+      <w:hyperlink r:id="rId7" w:history="1">
+        <w:r>
+          <w:rPr>
+            <w:rStyle w:val="Hyperlink"/>
+            <w:sz w:val="23"/>
+          </w:rPr>
+          <w:t>https://github.com/katie-b9030/myIGME-201/tree/main/Bogart_PE12</w:t>
+        </w:r>
+      </w:hyperlink>
+      <w:r>
+        <w:rPr>
+          <w:sz w:val="23"/>
+        </w:rPr>
+        <w:t xml:space="preserve"> </w:t>
       </w:r>
     </w:p>
     <w:p>
@@ -1002,13 +953,11 @@
         <w:ind w:right="426"/>
         <w:rPr>
           <w:sz w:val="23"/>
-          <w:highlight w:val="yellow"/>
-        </w:rPr>
-      </w:pPr>
-      <w:r>
-        <w:rPr>
-          <w:sz w:val="23"/>
-          <w:highlight w:val="yellow"/>
+        </w:rPr>
+      </w:pPr>
+      <w:r>
+        <w:rPr>
+          <w:sz w:val="23"/>
         </w:rPr>
         <w:t xml:space="preserve">Using Visual Studio Code, create the </w:t>
       </w:r>
@@ -1016,7 +965,6 @@
       <w:r>
         <w:rPr>
           <w:sz w:val="23"/>
-          <w:highlight w:val="yellow"/>
         </w:rPr>
         <w:t>yuml</w:t>
       </w:r>
@@ -1024,21 +972,18 @@
       <w:r>
         <w:rPr>
           <w:sz w:val="23"/>
-          <w:highlight w:val="yellow"/>
         </w:rPr>
         <w:t xml:space="preserve"> file</w:t>
       </w:r>
       <w:r>
         <w:rPr>
           <w:sz w:val="23"/>
-          <w:highlight w:val="yellow"/>
         </w:rPr>
         <w:t xml:space="preserve"> and</w:t>
       </w:r>
       <w:r>
         <w:rPr>
           <w:sz w:val="23"/>
-          <w:highlight w:val="yellow"/>
         </w:rPr>
         <w:t xml:space="preserve"> generate the </w:t>
       </w:r>
@@ -1046,7 +991,6 @@
       <w:r>
         <w:rPr>
           <w:sz w:val="23"/>
-          <w:highlight w:val="yellow"/>
         </w:rPr>
         <w:t>schUML</w:t>
       </w:r>
@@ -1054,21 +998,18 @@
       <w:r>
         <w:rPr>
           <w:sz w:val="23"/>
-          <w:highlight w:val="yellow"/>
         </w:rPr>
         <w:t xml:space="preserve"> </w:t>
       </w:r>
       <w:r>
         <w:rPr>
           <w:sz w:val="23"/>
-          <w:highlight w:val="yellow"/>
         </w:rPr>
         <w:t xml:space="preserve">SVG file </w:t>
       </w:r>
       <w:r>
         <w:rPr>
           <w:sz w:val="23"/>
-          <w:highlight w:val="yellow"/>
         </w:rPr>
         <w:t xml:space="preserve">for </w:t>
       </w:r>
@@ -1076,7 +1017,6 @@
       <w:r>
         <w:rPr>
           <w:sz w:val="23"/>
-          <w:highlight w:val="yellow"/>
         </w:rPr>
         <w:t>MyClass</w:t>
       </w:r>
@@ -1084,7 +1024,6 @@
       <w:r>
         <w:rPr>
           <w:sz w:val="23"/>
-          <w:highlight w:val="yellow"/>
         </w:rPr>
         <w:t xml:space="preserve"> and </w:t>
       </w:r>
@@ -1092,7 +1031,6 @@
       <w:r>
         <w:rPr>
           <w:sz w:val="23"/>
-          <w:highlight w:val="yellow"/>
         </w:rPr>
         <w:t>MyDerivedClass</w:t>
       </w:r>
@@ -1100,7 +1038,6 @@
       <w:r>
         <w:rPr>
           <w:sz w:val="23"/>
-          <w:highlight w:val="yellow"/>
         </w:rPr>
         <w:t>.</w:t>
       </w:r>
@@ -1154,34 +1091,29 @@
         <w:ind w:right="426"/>
         <w:rPr>
           <w:sz w:val="23"/>
-          <w:highlight w:val="yellow"/>
-        </w:rPr>
-      </w:pPr>
-      <w:r>
-        <w:rPr>
-          <w:sz w:val="23"/>
-          <w:highlight w:val="yellow"/>
+        </w:rPr>
+      </w:pPr>
+      <w:r>
+        <w:rPr>
+          <w:sz w:val="23"/>
         </w:rPr>
         <w:t>Create a</w:t>
       </w:r>
       <w:r>
         <w:rPr>
           <w:sz w:val="23"/>
-          <w:highlight w:val="yellow"/>
         </w:rPr>
         <w:t xml:space="preserve"> </w:t>
       </w:r>
       <w:r>
         <w:rPr>
           <w:sz w:val="23"/>
-          <w:highlight w:val="yellow"/>
         </w:rPr>
         <w:t xml:space="preserve">.NET Framework Class Library DLL </w:t>
       </w:r>
       <w:r>
         <w:rPr>
           <w:sz w:val="23"/>
-          <w:highlight w:val="yellow"/>
         </w:rPr>
         <w:t>called "</w:t>
       </w:r>
@@ -1189,7 +1121,6 @@
       <w:r>
         <w:rPr>
           <w:sz w:val="23"/>
-          <w:highlight w:val="yellow"/>
         </w:rPr>
         <w:t>CourseLib</w:t>
       </w:r>
@@ -1197,14 +1128,12 @@
       <w:r>
         <w:rPr>
           <w:sz w:val="23"/>
-          <w:highlight w:val="yellow"/>
         </w:rPr>
         <w:t xml:space="preserve">" </w:t>
       </w:r>
       <w:r>
         <w:rPr>
           <w:sz w:val="23"/>
-          <w:highlight w:val="yellow"/>
         </w:rPr>
         <w:t xml:space="preserve">based on the following </w:t>
       </w:r>
@@ -1212,14 +1141,12 @@
       <w:r>
         <w:rPr>
           <w:sz w:val="23"/>
-          <w:highlight w:val="yellow"/>
         </w:rPr>
         <w:t>schU</w:t>
       </w:r>
       <w:r>
         <w:rPr>
           <w:sz w:val="23"/>
-          <w:highlight w:val="yellow"/>
         </w:rPr>
         <w:t>ML</w:t>
       </w:r>
@@ -1227,14 +1154,12 @@
       <w:r>
         <w:rPr>
           <w:sz w:val="23"/>
-          <w:highlight w:val="yellow"/>
         </w:rPr>
         <w:t xml:space="preserve">.  </w:t>
       </w:r>
       <w:r>
         <w:rPr>
           <w:sz w:val="23"/>
-          <w:highlight w:val="yellow"/>
         </w:rPr>
         <w:t xml:space="preserve">Refer to the People class in </w:t>
       </w:r>
@@ -1242,7 +1167,6 @@
       <w:r>
         <w:rPr>
           <w:sz w:val="23"/>
-          <w:highlight w:val="yellow"/>
         </w:rPr>
         <w:t>PeopleLib</w:t>
       </w:r>
@@ -1250,14 +1174,12 @@
       <w:r>
         <w:rPr>
           <w:sz w:val="23"/>
-          <w:highlight w:val="yellow"/>
         </w:rPr>
         <w:t xml:space="preserve"> to create the indexer property (</w:t>
       </w:r>
       <w:r>
         <w:rPr>
           <w:sz w:val="23"/>
-          <w:highlight w:val="yellow"/>
         </w:rPr>
         <w:t>"</w:t>
       </w:r>
@@ -1265,7 +1187,6 @@
       <w:r>
         <w:rPr>
           <w:sz w:val="23"/>
-          <w:highlight w:val="yellow"/>
         </w:rPr>
         <w:t>this :</w:t>
       </w:r>
@@ -1273,7 +1194,6 @@
       <w:r>
         <w:rPr>
           <w:sz w:val="23"/>
-          <w:highlight w:val="yellow"/>
         </w:rPr>
         <w:t xml:space="preserve"> </w:t>
       </w:r>
@@ -1281,7 +1201,6 @@
       <w:r>
         <w:rPr>
           <w:sz w:val="23"/>
-          <w:highlight w:val="yellow"/>
         </w:rPr>
         <w:t>courseCode</w:t>
       </w:r>
@@ -1289,14 +1208,12 @@
       <w:r>
         <w:rPr>
           <w:sz w:val="23"/>
-          <w:highlight w:val="yellow"/>
         </w:rPr>
         <w:t>"</w:t>
       </w:r>
       <w:r>
         <w:rPr>
           <w:sz w:val="23"/>
-          <w:highlight w:val="yellow"/>
         </w:rPr>
         <w:t>) and the Remove() method.</w:t>
       </w:r>
@@ -1311,13 +1228,11 @@
         <w:ind w:right="426" w:firstLine="0"/>
         <w:rPr>
           <w:sz w:val="23"/>
-          <w:highlight w:val="yellow"/>
-        </w:rPr>
-      </w:pPr>
-      <w:r>
-        <w:rPr>
-          <w:sz w:val="23"/>
-          <w:highlight w:val="yellow"/>
+        </w:rPr>
+      </w:pPr>
+      <w:r>
+        <w:rPr>
+          <w:sz w:val="23"/>
         </w:rPr>
         <w:t xml:space="preserve">Ensure that </w:t>
       </w:r>
@@ -1325,7 +1240,6 @@
       <w:r>
         <w:rPr>
           <w:sz w:val="23"/>
-          <w:highlight w:val="yellow"/>
         </w:rPr>
         <w:t>daysOfWeek</w:t>
       </w:r>
@@ -1333,7 +1247,6 @@
       <w:r>
         <w:rPr>
           <w:sz w:val="23"/>
-          <w:highlight w:val="yellow"/>
         </w:rPr>
         <w:t xml:space="preserve"> is defined as:</w:t>
       </w:r>
@@ -1350,20 +1263,17 @@
           <w:b/>
           <w:bCs/>
           <w:sz w:val="23"/>
-          <w:highlight w:val="yellow"/>
-        </w:rPr>
-      </w:pPr>
-      <w:r>
-        <w:rPr>
-          <w:sz w:val="23"/>
-          <w:highlight w:val="yellow"/>
+        </w:rPr>
+      </w:pPr>
+      <w:r>
+        <w:rPr>
+          <w:sz w:val="23"/>
         </w:rPr>
         <w:tab/>
       </w:r>
       <w:r>
         <w:rPr>
           <w:sz w:val="23"/>
-          <w:highlight w:val="yellow"/>
         </w:rPr>
         <w:tab/>
       </w:r>
@@ -1372,7 +1282,6 @@
           <w:b/>
           <w:bCs/>
           <w:sz w:val="23"/>
-          <w:highlight w:val="yellow"/>
         </w:rPr>
         <w:t>List&lt;</w:t>
       </w:r>
@@ -1382,7 +1291,6 @@
           <w:b/>
           <w:bCs/>
           <w:sz w:val="23"/>
-          <w:highlight w:val="yellow"/>
         </w:rPr>
         <w:t>DayOfWeek</w:t>
       </w:r>
@@ -1392,7 +1300,6 @@
           <w:b/>
           <w:bCs/>
           <w:sz w:val="23"/>
-          <w:highlight w:val="yellow"/>
         </w:rPr>
         <w:t xml:space="preserve">&gt; </w:t>
       </w:r>
@@ -1402,7 +1309,6 @@
           <w:b/>
           <w:bCs/>
           <w:sz w:val="23"/>
-          <w:highlight w:val="yellow"/>
         </w:rPr>
         <w:t>daysOfWeek</w:t>
       </w:r>
@@ -1412,7 +1318,6 @@
           <w:b/>
           <w:bCs/>
           <w:sz w:val="23"/>
-          <w:highlight w:val="yellow"/>
         </w:rPr>
         <w:t xml:space="preserve"> = new List&lt;</w:t>
       </w:r>
@@ -1422,7 +1327,6 @@
           <w:b/>
           <w:bCs/>
           <w:sz w:val="23"/>
-          <w:highlight w:val="yellow"/>
         </w:rPr>
         <w:t>DayOfWeek</w:t>
       </w:r>
@@ -1433,7 +1337,6 @@
           <w:b/>
           <w:bCs/>
           <w:sz w:val="23"/>
-          <w:highlight w:val="yellow"/>
         </w:rPr>
         <w:t>&gt;(</w:t>
       </w:r>
@@ -1443,7 +1346,6 @@
           <w:b/>
           <w:bCs/>
           <w:sz w:val="23"/>
-          <w:highlight w:val="yellow"/>
         </w:rPr>
         <w:t>);</w:t>
       </w:r>
@@ -1458,7 +1360,6 @@
         <w:ind w:right="426" w:firstLine="0"/>
         <w:rPr>
           <w:sz w:val="23"/>
-          <w:highlight w:val="yellow"/>
         </w:rPr>
       </w:pPr>
     </w:p>
@@ -1473,14 +1374,12 @@
         <w:jc w:val="center"/>
         <w:rPr>
           <w:sz w:val="23"/>
-          <w:highlight w:val="yellow"/>
         </w:rPr>
       </w:pPr>
       <w:r>
         <w:rPr>
           <w:noProof/>
           <w:sz w:val="23"/>
-          <w:highlight w:val="yellow"/>
         </w:rPr>
         <w:drawing>
           <wp:inline distT="0" distB="0" distL="0" distR="0" wp14:anchorId="2EAEF62F" wp14:editId="0927277E">
@@ -1500,7 +1399,7 @@
                     </pic:cNvPicPr>
                   </pic:nvPicPr>
                   <pic:blipFill>
-                    <a:blip r:embed="rId7">
+                    <a:blip r:embed="rId8">
                       <a:extLst>
                         <a:ext uri="{28A0092B-C50C-407E-A947-70E740481C1C}">
                           <a14:useLocalDpi xmlns:a14="http://schemas.microsoft.com/office/drawing/2010/main" val="0"/>
@@ -1536,14 +1435,8 @@
       <w:pPr>
         <w:pStyle w:val="NoSpacing"/>
         <w:ind w:left="1440"/>
-        <w:rPr>
-          <w:highlight w:val="yellow"/>
-        </w:rPr>
-      </w:pPr>
-      <w:r>
-        <w:rPr>
-          <w:highlight w:val="yellow"/>
-        </w:rPr>
+      </w:pPr>
+      <w:r>
         <w:br w:type="page"/>
       </w:r>
     </w:p>
@@ -1551,9 +1444,6 @@
       <w:pPr>
         <w:pStyle w:val="NoSpacing"/>
         <w:ind w:left="1440"/>
-        <w:rPr>
-          <w:highlight w:val="yellow"/>
-        </w:rPr>
       </w:pPr>
     </w:p>
     <w:p>
@@ -1564,15 +1454,13 @@
           <w:rFonts w:ascii="Arial" w:hAnsi="Arial" w:cs="Arial"/>
           <w:sz w:val="23"/>
           <w:szCs w:val="23"/>
-          <w:highlight w:val="yellow"/>
-        </w:rPr>
-      </w:pPr>
-      <w:r>
-        <w:rPr>
-          <w:rFonts w:ascii="Arial" w:hAnsi="Arial" w:cs="Arial"/>
-          <w:sz w:val="23"/>
-          <w:szCs w:val="23"/>
-          <w:highlight w:val="yellow"/>
+        </w:rPr>
+      </w:pPr>
+      <w:r>
+        <w:rPr>
+          <w:rFonts w:ascii="Arial" w:hAnsi="Arial" w:cs="Arial"/>
+          <w:sz w:val="23"/>
+          <w:szCs w:val="23"/>
         </w:rPr>
         <w:t>Add this default constructor to the Courses class which will create a list of 100 courses:</w:t>
       </w:r>
@@ -1585,7 +1473,6 @@
           <w:rFonts w:ascii="Arial" w:hAnsi="Arial" w:cs="Arial"/>
           <w:sz w:val="23"/>
           <w:szCs w:val="23"/>
-          <w:highlight w:val="yellow"/>
         </w:rPr>
       </w:pPr>
     </w:p>
@@ -1599,16 +1486,14 @@
           <w:color w:val="000000"/>
           <w:sz w:val="19"/>
           <w:szCs w:val="19"/>
-          <w:highlight w:val="yellow"/>
-        </w:rPr>
-      </w:pPr>
-      <w:r>
-        <w:rPr>
-          <w:rFonts w:ascii="Consolas" w:hAnsi="Consolas" w:cs="Consolas"/>
-          <w:color w:val="000000"/>
-          <w:sz w:val="19"/>
-          <w:szCs w:val="19"/>
-          <w:highlight w:val="yellow"/>
+        </w:rPr>
+      </w:pPr>
+      <w:r>
+        <w:rPr>
+          <w:rFonts w:ascii="Consolas" w:hAnsi="Consolas" w:cs="Consolas"/>
+          <w:color w:val="000000"/>
+          <w:sz w:val="19"/>
+          <w:szCs w:val="19"/>
         </w:rPr>
         <w:t xml:space="preserve">        </w:t>
       </w:r>
@@ -1618,7 +1503,6 @@
           <w:color w:val="0000FF"/>
           <w:sz w:val="19"/>
           <w:szCs w:val="19"/>
-          <w:highlight w:val="yellow"/>
         </w:rPr>
         <w:t>public</w:t>
       </w:r>
@@ -1628,7 +1512,6 @@
           <w:color w:val="000000"/>
           <w:sz w:val="19"/>
           <w:szCs w:val="19"/>
-          <w:highlight w:val="yellow"/>
         </w:rPr>
         <w:t xml:space="preserve"> </w:t>
       </w:r>
@@ -1639,7 +1522,6 @@
           <w:color w:val="2B91AF"/>
           <w:sz w:val="19"/>
           <w:szCs w:val="19"/>
-          <w:highlight w:val="yellow"/>
         </w:rPr>
         <w:t>Courses</w:t>
       </w:r>
@@ -1649,7 +1531,6 @@
           <w:color w:val="000000"/>
           <w:sz w:val="19"/>
           <w:szCs w:val="19"/>
-          <w:highlight w:val="yellow"/>
         </w:rPr>
         <w:t>(</w:t>
       </w:r>
@@ -1660,7 +1541,6 @@
           <w:color w:val="000000"/>
           <w:sz w:val="19"/>
           <w:szCs w:val="19"/>
-          <w:highlight w:val="yellow"/>
         </w:rPr>
         <w:t>)</w:t>
       </w:r>
@@ -1675,16 +1555,14 @@
           <w:color w:val="000000"/>
           <w:sz w:val="19"/>
           <w:szCs w:val="19"/>
-          <w:highlight w:val="yellow"/>
-        </w:rPr>
-      </w:pPr>
-      <w:r>
-        <w:rPr>
-          <w:rFonts w:ascii="Consolas" w:hAnsi="Consolas" w:cs="Consolas"/>
-          <w:color w:val="000000"/>
-          <w:sz w:val="19"/>
-          <w:szCs w:val="19"/>
-          <w:highlight w:val="yellow"/>
+        </w:rPr>
+      </w:pPr>
+      <w:r>
+        <w:rPr>
+          <w:rFonts w:ascii="Consolas" w:hAnsi="Consolas" w:cs="Consolas"/>
+          <w:color w:val="000000"/>
+          <w:sz w:val="19"/>
+          <w:szCs w:val="19"/>
         </w:rPr>
         <w:t xml:space="preserve">        {</w:t>
       </w:r>
@@ -1699,16 +1577,14 @@
           <w:color w:val="000000"/>
           <w:sz w:val="19"/>
           <w:szCs w:val="19"/>
-          <w:highlight w:val="yellow"/>
-        </w:rPr>
-      </w:pPr>
-      <w:r>
-        <w:rPr>
-          <w:rFonts w:ascii="Consolas" w:hAnsi="Consolas" w:cs="Consolas"/>
-          <w:color w:val="000000"/>
-          <w:sz w:val="19"/>
-          <w:szCs w:val="19"/>
-          <w:highlight w:val="yellow"/>
+        </w:rPr>
+      </w:pPr>
+      <w:r>
+        <w:rPr>
+          <w:rFonts w:ascii="Consolas" w:hAnsi="Consolas" w:cs="Consolas"/>
+          <w:color w:val="000000"/>
+          <w:sz w:val="19"/>
+          <w:szCs w:val="19"/>
         </w:rPr>
         <w:t xml:space="preserve">            Course </w:t>
       </w:r>
@@ -1720,7 +1596,6 @@
           <w:color w:val="000000"/>
           <w:sz w:val="19"/>
           <w:szCs w:val="19"/>
-          <w:highlight w:val="yellow"/>
         </w:rPr>
         <w:t>thisCourse</w:t>
       </w:r>
@@ -1731,7 +1606,6 @@
           <w:color w:val="000000"/>
           <w:sz w:val="19"/>
           <w:szCs w:val="19"/>
-          <w:highlight w:val="yellow"/>
         </w:rPr>
         <w:t>;</w:t>
       </w:r>
@@ -1747,16 +1621,14 @@
           <w:color w:val="000000"/>
           <w:sz w:val="19"/>
           <w:szCs w:val="19"/>
-          <w:highlight w:val="yellow"/>
-        </w:rPr>
-      </w:pPr>
-      <w:r>
-        <w:rPr>
-          <w:rFonts w:ascii="Consolas" w:hAnsi="Consolas" w:cs="Consolas"/>
-          <w:color w:val="000000"/>
-          <w:sz w:val="19"/>
-          <w:szCs w:val="19"/>
-          <w:highlight w:val="yellow"/>
+        </w:rPr>
+      </w:pPr>
+      <w:r>
+        <w:rPr>
+          <w:rFonts w:ascii="Consolas" w:hAnsi="Consolas" w:cs="Consolas"/>
+          <w:color w:val="000000"/>
+          <w:sz w:val="19"/>
+          <w:szCs w:val="19"/>
         </w:rPr>
         <w:t xml:space="preserve">            Schedule </w:t>
       </w:r>
@@ -1768,7 +1640,6 @@
           <w:color w:val="000000"/>
           <w:sz w:val="19"/>
           <w:szCs w:val="19"/>
-          <w:highlight w:val="yellow"/>
         </w:rPr>
         <w:t>thisSchedule</w:t>
       </w:r>
@@ -1779,7 +1650,6 @@
           <w:color w:val="000000"/>
           <w:sz w:val="19"/>
           <w:szCs w:val="19"/>
-          <w:highlight w:val="yellow"/>
         </w:rPr>
         <w:t>;</w:t>
       </w:r>
@@ -1795,7 +1665,6 @@
           <w:color w:val="000000"/>
           <w:sz w:val="19"/>
           <w:szCs w:val="19"/>
-          <w:highlight w:val="yellow"/>
         </w:rPr>
       </w:pPr>
     </w:p>
@@ -1809,16 +1678,14 @@
           <w:color w:val="000000"/>
           <w:sz w:val="19"/>
           <w:szCs w:val="19"/>
-          <w:highlight w:val="yellow"/>
-        </w:rPr>
-      </w:pPr>
-      <w:r>
-        <w:rPr>
-          <w:rFonts w:ascii="Consolas" w:hAnsi="Consolas" w:cs="Consolas"/>
-          <w:color w:val="000000"/>
-          <w:sz w:val="19"/>
-          <w:szCs w:val="19"/>
-          <w:highlight w:val="yellow"/>
+        </w:rPr>
+      </w:pPr>
+      <w:r>
+        <w:rPr>
+          <w:rFonts w:ascii="Consolas" w:hAnsi="Consolas" w:cs="Consolas"/>
+          <w:color w:val="000000"/>
+          <w:sz w:val="19"/>
+          <w:szCs w:val="19"/>
         </w:rPr>
         <w:t xml:space="preserve">            Random rand = </w:t>
       </w:r>
@@ -1828,7 +1695,6 @@
           <w:color w:val="0000FF"/>
           <w:sz w:val="19"/>
           <w:szCs w:val="19"/>
-          <w:highlight w:val="yellow"/>
         </w:rPr>
         <w:t>new</w:t>
       </w:r>
@@ -1838,7 +1704,6 @@
           <w:color w:val="000000"/>
           <w:sz w:val="19"/>
           <w:szCs w:val="19"/>
-          <w:highlight w:val="yellow"/>
         </w:rPr>
         <w:t xml:space="preserve"> </w:t>
       </w:r>
@@ -1849,7 +1714,6 @@
           <w:color w:val="000000"/>
           <w:sz w:val="19"/>
           <w:szCs w:val="19"/>
-          <w:highlight w:val="yellow"/>
         </w:rPr>
         <w:t>Random(</w:t>
       </w:r>
@@ -1860,7 +1724,6 @@
           <w:color w:val="000000"/>
           <w:sz w:val="19"/>
           <w:szCs w:val="19"/>
-          <w:highlight w:val="yellow"/>
         </w:rPr>
         <w:t>);</w:t>
       </w:r>
@@ -1875,7 +1738,6 @@
           <w:color w:val="000000"/>
           <w:sz w:val="19"/>
           <w:szCs w:val="19"/>
-          <w:highlight w:val="yellow"/>
         </w:rPr>
       </w:pPr>
     </w:p>
@@ -1889,16 +1751,14 @@
           <w:color w:val="000000"/>
           <w:sz w:val="19"/>
           <w:szCs w:val="19"/>
-          <w:highlight w:val="yellow"/>
-        </w:rPr>
-      </w:pPr>
-      <w:r>
-        <w:rPr>
-          <w:rFonts w:ascii="Consolas" w:hAnsi="Consolas" w:cs="Consolas"/>
-          <w:color w:val="000000"/>
-          <w:sz w:val="19"/>
-          <w:szCs w:val="19"/>
-          <w:highlight w:val="yellow"/>
+        </w:rPr>
+      </w:pPr>
+      <w:r>
+        <w:rPr>
+          <w:rFonts w:ascii="Consolas" w:hAnsi="Consolas" w:cs="Consolas"/>
+          <w:color w:val="000000"/>
+          <w:sz w:val="19"/>
+          <w:szCs w:val="19"/>
         </w:rPr>
         <w:t xml:space="preserve">            </w:t>
       </w:r>
@@ -1908,7 +1768,6 @@
           <w:color w:val="008000"/>
           <w:sz w:val="19"/>
           <w:szCs w:val="19"/>
-          <w:highlight w:val="yellow"/>
         </w:rPr>
         <w:t>// generate courses IGME-200 through IGME-299</w:t>
       </w:r>
@@ -1923,16 +1782,14 @@
           <w:color w:val="000000"/>
           <w:sz w:val="19"/>
           <w:szCs w:val="19"/>
-          <w:highlight w:val="yellow"/>
-        </w:rPr>
-      </w:pPr>
-      <w:r>
-        <w:rPr>
-          <w:rFonts w:ascii="Consolas" w:hAnsi="Consolas" w:cs="Consolas"/>
-          <w:color w:val="000000"/>
-          <w:sz w:val="19"/>
-          <w:szCs w:val="19"/>
-          <w:highlight w:val="yellow"/>
+        </w:rPr>
+      </w:pPr>
+      <w:r>
+        <w:rPr>
+          <w:rFonts w:ascii="Consolas" w:hAnsi="Consolas" w:cs="Consolas"/>
+          <w:color w:val="000000"/>
+          <w:sz w:val="19"/>
+          <w:szCs w:val="19"/>
         </w:rPr>
         <w:t xml:space="preserve">            </w:t>
       </w:r>
@@ -1942,7 +1799,6 @@
           <w:color w:val="0000FF"/>
           <w:sz w:val="19"/>
           <w:szCs w:val="19"/>
-          <w:highlight w:val="yellow"/>
         </w:rPr>
         <w:t>for</w:t>
       </w:r>
@@ -1952,7 +1808,6 @@
           <w:color w:val="000000"/>
           <w:sz w:val="19"/>
           <w:szCs w:val="19"/>
-          <w:highlight w:val="yellow"/>
         </w:rPr>
         <w:t xml:space="preserve"> (</w:t>
       </w:r>
@@ -1962,7 +1817,6 @@
           <w:color w:val="0000FF"/>
           <w:sz w:val="19"/>
           <w:szCs w:val="19"/>
-          <w:highlight w:val="yellow"/>
         </w:rPr>
         <w:t>int</w:t>
       </w:r>
@@ -1972,7 +1826,6 @@
           <w:color w:val="000000"/>
           <w:sz w:val="19"/>
           <w:szCs w:val="19"/>
-          <w:highlight w:val="yellow"/>
         </w:rPr>
         <w:t xml:space="preserve"> </w:t>
       </w:r>
@@ -1983,7 +1836,6 @@
           <w:color w:val="000000"/>
           <w:sz w:val="19"/>
           <w:szCs w:val="19"/>
-          <w:highlight w:val="yellow"/>
         </w:rPr>
         <w:t>i</w:t>
       </w:r>
@@ -1994,7 +1846,6 @@
           <w:color w:val="000000"/>
           <w:sz w:val="19"/>
           <w:szCs w:val="19"/>
-          <w:highlight w:val="yellow"/>
         </w:rPr>
         <w:t xml:space="preserve"> = 200; </w:t>
       </w:r>
@@ -2005,7 +1856,6 @@
           <w:color w:val="000000"/>
           <w:sz w:val="19"/>
           <w:szCs w:val="19"/>
-          <w:highlight w:val="yellow"/>
         </w:rPr>
         <w:t>i</w:t>
       </w:r>
@@ -2016,7 +1866,6 @@
           <w:color w:val="000000"/>
           <w:sz w:val="19"/>
           <w:szCs w:val="19"/>
-          <w:highlight w:val="yellow"/>
         </w:rPr>
         <w:t xml:space="preserve"> &lt; 300; ++</w:t>
       </w:r>
@@ -2027,7 +1876,6 @@
           <w:color w:val="000000"/>
           <w:sz w:val="19"/>
           <w:szCs w:val="19"/>
-          <w:highlight w:val="yellow"/>
         </w:rPr>
         <w:t>i</w:t>
       </w:r>
@@ -2038,7 +1886,6 @@
           <w:color w:val="000000"/>
           <w:sz w:val="19"/>
           <w:szCs w:val="19"/>
-          <w:highlight w:val="yellow"/>
         </w:rPr>
         <w:t>)</w:t>
       </w:r>
@@ -2053,16 +1900,14 @@
           <w:color w:val="000000"/>
           <w:sz w:val="19"/>
           <w:szCs w:val="19"/>
-          <w:highlight w:val="yellow"/>
-        </w:rPr>
-      </w:pPr>
-      <w:r>
-        <w:rPr>
-          <w:rFonts w:ascii="Consolas" w:hAnsi="Consolas" w:cs="Consolas"/>
-          <w:color w:val="000000"/>
-          <w:sz w:val="19"/>
-          <w:szCs w:val="19"/>
-          <w:highlight w:val="yellow"/>
+        </w:rPr>
+      </w:pPr>
+      <w:r>
+        <w:rPr>
+          <w:rFonts w:ascii="Consolas" w:hAnsi="Consolas" w:cs="Consolas"/>
+          <w:color w:val="000000"/>
+          <w:sz w:val="19"/>
+          <w:szCs w:val="19"/>
         </w:rPr>
         <w:t xml:space="preserve">            {</w:t>
       </w:r>
@@ -2077,16 +1922,14 @@
           <w:color w:val="000000"/>
           <w:sz w:val="19"/>
           <w:szCs w:val="19"/>
-          <w:highlight w:val="yellow"/>
-        </w:rPr>
-      </w:pPr>
-      <w:r>
-        <w:rPr>
-          <w:rFonts w:ascii="Consolas" w:hAnsi="Consolas" w:cs="Consolas"/>
-          <w:color w:val="000000"/>
-          <w:sz w:val="19"/>
-          <w:szCs w:val="19"/>
-          <w:highlight w:val="yellow"/>
+        </w:rPr>
+      </w:pPr>
+      <w:r>
+        <w:rPr>
+          <w:rFonts w:ascii="Consolas" w:hAnsi="Consolas" w:cs="Consolas"/>
+          <w:color w:val="000000"/>
+          <w:sz w:val="19"/>
+          <w:szCs w:val="19"/>
         </w:rPr>
         <w:t xml:space="preserve">                </w:t>
       </w:r>
@@ -2096,7 +1939,6 @@
           <w:color w:val="008000"/>
           <w:sz w:val="19"/>
           <w:szCs w:val="19"/>
-          <w:highlight w:val="yellow"/>
         </w:rPr>
         <w:t>// use constructor to create new course object with code and description</w:t>
       </w:r>
@@ -2111,16 +1953,14 @@
           <w:color w:val="000000"/>
           <w:sz w:val="19"/>
           <w:szCs w:val="19"/>
-          <w:highlight w:val="yellow"/>
-        </w:rPr>
-      </w:pPr>
-      <w:r>
-        <w:rPr>
-          <w:rFonts w:ascii="Consolas" w:hAnsi="Consolas" w:cs="Consolas"/>
-          <w:color w:val="000000"/>
-          <w:sz w:val="19"/>
-          <w:szCs w:val="19"/>
-          <w:highlight w:val="yellow"/>
+        </w:rPr>
+      </w:pPr>
+      <w:r>
+        <w:rPr>
+          <w:rFonts w:ascii="Consolas" w:hAnsi="Consolas" w:cs="Consolas"/>
+          <w:color w:val="000000"/>
+          <w:sz w:val="19"/>
+          <w:szCs w:val="19"/>
         </w:rPr>
         <w:t xml:space="preserve">                </w:t>
       </w:r>
@@ -2131,7 +1971,6 @@
           <w:color w:val="000000"/>
           <w:sz w:val="19"/>
           <w:szCs w:val="19"/>
-          <w:highlight w:val="yellow"/>
         </w:rPr>
         <w:t>thisCourse</w:t>
       </w:r>
@@ -2142,7 +1981,6 @@
           <w:color w:val="000000"/>
           <w:sz w:val="19"/>
           <w:szCs w:val="19"/>
-          <w:highlight w:val="yellow"/>
         </w:rPr>
         <w:t xml:space="preserve"> = </w:t>
       </w:r>
@@ -2152,7 +1990,6 @@
           <w:color w:val="0000FF"/>
           <w:sz w:val="19"/>
           <w:szCs w:val="19"/>
-          <w:highlight w:val="yellow"/>
         </w:rPr>
         <w:t>new</w:t>
       </w:r>
@@ -2162,7 +1999,6 @@
           <w:color w:val="000000"/>
           <w:sz w:val="19"/>
           <w:szCs w:val="19"/>
-          <w:highlight w:val="yellow"/>
         </w:rPr>
         <w:t xml:space="preserve"> Course((</w:t>
       </w:r>
@@ -2172,7 +2008,6 @@
           <w:color w:val="A31515"/>
           <w:sz w:val="19"/>
           <w:szCs w:val="19"/>
-          <w:highlight w:val="yellow"/>
         </w:rPr>
         <w:t>$"IGME-</w:t>
       </w:r>
@@ -2182,7 +2017,6 @@
           <w:color w:val="000000"/>
           <w:sz w:val="19"/>
           <w:szCs w:val="19"/>
-          <w:highlight w:val="yellow"/>
         </w:rPr>
         <w:t>{</w:t>
       </w:r>
@@ -2193,7 +2027,6 @@
           <w:color w:val="000000"/>
           <w:sz w:val="19"/>
           <w:szCs w:val="19"/>
-          <w:highlight w:val="yellow"/>
         </w:rPr>
         <w:t>i</w:t>
       </w:r>
@@ -2204,7 +2037,6 @@
           <w:color w:val="000000"/>
           <w:sz w:val="19"/>
           <w:szCs w:val="19"/>
-          <w:highlight w:val="yellow"/>
         </w:rPr>
         <w:t>}</w:t>
       </w:r>
@@ -2214,7 +2046,6 @@
           <w:color w:val="A31515"/>
           <w:sz w:val="19"/>
           <w:szCs w:val="19"/>
-          <w:highlight w:val="yellow"/>
         </w:rPr>
         <w:t>"</w:t>
       </w:r>
@@ -2224,7 +2055,6 @@
           <w:color w:val="000000"/>
           <w:sz w:val="19"/>
           <w:szCs w:val="19"/>
-          <w:highlight w:val="yellow"/>
         </w:rPr>
         <w:t>), (</w:t>
       </w:r>
@@ -2234,7 +2064,6 @@
           <w:color w:val="A31515"/>
           <w:sz w:val="19"/>
           <w:szCs w:val="19"/>
-          <w:highlight w:val="yellow"/>
         </w:rPr>
         <w:t>$"Description for IGME-</w:t>
       </w:r>
@@ -2244,7 +2073,6 @@
           <w:color w:val="000000"/>
           <w:sz w:val="19"/>
           <w:szCs w:val="19"/>
-          <w:highlight w:val="yellow"/>
         </w:rPr>
         <w:t>{</w:t>
       </w:r>
@@ -2255,7 +2083,6 @@
           <w:color w:val="000000"/>
           <w:sz w:val="19"/>
           <w:szCs w:val="19"/>
-          <w:highlight w:val="yellow"/>
         </w:rPr>
         <w:t>i</w:t>
       </w:r>
@@ -2266,7 +2093,6 @@
           <w:color w:val="000000"/>
           <w:sz w:val="19"/>
           <w:szCs w:val="19"/>
-          <w:highlight w:val="yellow"/>
         </w:rPr>
         <w:t>}</w:t>
       </w:r>
@@ -2276,7 +2102,6 @@
           <w:color w:val="A31515"/>
           <w:sz w:val="19"/>
           <w:szCs w:val="19"/>
-          <w:highlight w:val="yellow"/>
         </w:rPr>
         <w:t>"</w:t>
       </w:r>
@@ -2286,7 +2111,6 @@
           <w:color w:val="000000"/>
           <w:sz w:val="19"/>
           <w:szCs w:val="19"/>
-          <w:highlight w:val="yellow"/>
         </w:rPr>
         <w:t>)</w:t>
       </w:r>
@@ -2297,7 +2121,6 @@
           <w:color w:val="000000"/>
           <w:sz w:val="19"/>
           <w:szCs w:val="19"/>
-          <w:highlight w:val="yellow"/>
         </w:rPr>
         <w:t>);</w:t>
       </w:r>
@@ -2313,7 +2136,6 @@
           <w:color w:val="000000"/>
           <w:sz w:val="19"/>
           <w:szCs w:val="19"/>
-          <w:highlight w:val="yellow"/>
         </w:rPr>
       </w:pPr>
     </w:p>
@@ -2327,16 +2149,14 @@
           <w:color w:val="000000"/>
           <w:sz w:val="19"/>
           <w:szCs w:val="19"/>
-          <w:highlight w:val="yellow"/>
-        </w:rPr>
-      </w:pPr>
-      <w:r>
-        <w:rPr>
-          <w:rFonts w:ascii="Consolas" w:hAnsi="Consolas" w:cs="Consolas"/>
-          <w:color w:val="000000"/>
-          <w:sz w:val="19"/>
-          <w:szCs w:val="19"/>
-          <w:highlight w:val="yellow"/>
+        </w:rPr>
+      </w:pPr>
+      <w:r>
+        <w:rPr>
+          <w:rFonts w:ascii="Consolas" w:hAnsi="Consolas" w:cs="Consolas"/>
+          <w:color w:val="000000"/>
+          <w:sz w:val="19"/>
+          <w:szCs w:val="19"/>
         </w:rPr>
         <w:t xml:space="preserve">                </w:t>
       </w:r>
@@ -2346,7 +2166,6 @@
           <w:color w:val="008000"/>
           <w:sz w:val="19"/>
           <w:szCs w:val="19"/>
-          <w:highlight w:val="yellow"/>
         </w:rPr>
         <w:t>// create a new Schedule object</w:t>
       </w:r>
@@ -2361,16 +2180,14 @@
           <w:color w:val="000000"/>
           <w:sz w:val="19"/>
           <w:szCs w:val="19"/>
-          <w:highlight w:val="yellow"/>
-        </w:rPr>
-      </w:pPr>
-      <w:r>
-        <w:rPr>
-          <w:rFonts w:ascii="Consolas" w:hAnsi="Consolas" w:cs="Consolas"/>
-          <w:color w:val="000000"/>
-          <w:sz w:val="19"/>
-          <w:szCs w:val="19"/>
-          <w:highlight w:val="yellow"/>
+        </w:rPr>
+      </w:pPr>
+      <w:r>
+        <w:rPr>
+          <w:rFonts w:ascii="Consolas" w:hAnsi="Consolas" w:cs="Consolas"/>
+          <w:color w:val="000000"/>
+          <w:sz w:val="19"/>
+          <w:szCs w:val="19"/>
         </w:rPr>
         <w:t xml:space="preserve">                </w:t>
       </w:r>
@@ -2381,7 +2198,6 @@
           <w:color w:val="000000"/>
           <w:sz w:val="19"/>
           <w:szCs w:val="19"/>
-          <w:highlight w:val="yellow"/>
         </w:rPr>
         <w:t>thisSchedule</w:t>
       </w:r>
@@ -2392,7 +2208,6 @@
           <w:color w:val="000000"/>
           <w:sz w:val="19"/>
           <w:szCs w:val="19"/>
-          <w:highlight w:val="yellow"/>
         </w:rPr>
         <w:t xml:space="preserve"> = </w:t>
       </w:r>
@@ -2402,7 +2217,6 @@
           <w:color w:val="0000FF"/>
           <w:sz w:val="19"/>
           <w:szCs w:val="19"/>
-          <w:highlight w:val="yellow"/>
         </w:rPr>
         <w:t>new</w:t>
       </w:r>
@@ -2412,7 +2226,6 @@
           <w:color w:val="000000"/>
           <w:sz w:val="19"/>
           <w:szCs w:val="19"/>
-          <w:highlight w:val="yellow"/>
         </w:rPr>
         <w:t xml:space="preserve"> </w:t>
       </w:r>
@@ -2423,7 +2236,6 @@
           <w:color w:val="000000"/>
           <w:sz w:val="19"/>
           <w:szCs w:val="19"/>
-          <w:highlight w:val="yellow"/>
         </w:rPr>
         <w:t>Schedule(</w:t>
       </w:r>
@@ -2434,7 +2246,6 @@
           <w:color w:val="000000"/>
           <w:sz w:val="19"/>
           <w:szCs w:val="19"/>
-          <w:highlight w:val="yellow"/>
         </w:rPr>
         <w:t>);</w:t>
       </w:r>
@@ -2449,16 +2260,14 @@
           <w:color w:val="000000"/>
           <w:sz w:val="19"/>
           <w:szCs w:val="19"/>
-          <w:highlight w:val="yellow"/>
-        </w:rPr>
-      </w:pPr>
-      <w:r>
-        <w:rPr>
-          <w:rFonts w:ascii="Consolas" w:hAnsi="Consolas" w:cs="Consolas"/>
-          <w:color w:val="000000"/>
-          <w:sz w:val="19"/>
-          <w:szCs w:val="19"/>
-          <w:highlight w:val="yellow"/>
+        </w:rPr>
+      </w:pPr>
+      <w:r>
+        <w:rPr>
+          <w:rFonts w:ascii="Consolas" w:hAnsi="Consolas" w:cs="Consolas"/>
+          <w:color w:val="000000"/>
+          <w:sz w:val="19"/>
+          <w:szCs w:val="19"/>
         </w:rPr>
         <w:t xml:space="preserve">                </w:t>
       </w:r>
@@ -2468,7 +2277,6 @@
           <w:color w:val="0000FF"/>
           <w:sz w:val="19"/>
           <w:szCs w:val="19"/>
-          <w:highlight w:val="yellow"/>
         </w:rPr>
         <w:t>for</w:t>
       </w:r>
@@ -2478,7 +2286,6 @@
           <w:color w:val="000000"/>
           <w:sz w:val="19"/>
           <w:szCs w:val="19"/>
-          <w:highlight w:val="yellow"/>
         </w:rPr>
         <w:t xml:space="preserve"> (</w:t>
       </w:r>
@@ -2488,7 +2295,6 @@
           <w:color w:val="0000FF"/>
           <w:sz w:val="19"/>
           <w:szCs w:val="19"/>
-          <w:highlight w:val="yellow"/>
         </w:rPr>
         <w:t>int</w:t>
       </w:r>
@@ -2498,7 +2304,6 @@
           <w:color w:val="000000"/>
           <w:sz w:val="19"/>
           <w:szCs w:val="19"/>
-          <w:highlight w:val="yellow"/>
         </w:rPr>
         <w:t xml:space="preserve"> </w:t>
       </w:r>
@@ -2509,7 +2314,6 @@
           <w:color w:val="000000"/>
           <w:sz w:val="19"/>
           <w:szCs w:val="19"/>
-          <w:highlight w:val="yellow"/>
         </w:rPr>
         <w:t>dow</w:t>
       </w:r>
@@ -2520,7 +2324,6 @@
           <w:color w:val="000000"/>
           <w:sz w:val="19"/>
           <w:szCs w:val="19"/>
-          <w:highlight w:val="yellow"/>
         </w:rPr>
         <w:t xml:space="preserve"> = 0; </w:t>
       </w:r>
@@ -2531,7 +2334,6 @@
           <w:color w:val="000000"/>
           <w:sz w:val="19"/>
           <w:szCs w:val="19"/>
-          <w:highlight w:val="yellow"/>
         </w:rPr>
         <w:t>dow</w:t>
       </w:r>
@@ -2542,7 +2344,6 @@
           <w:color w:val="000000"/>
           <w:sz w:val="19"/>
           <w:szCs w:val="19"/>
-          <w:highlight w:val="yellow"/>
         </w:rPr>
         <w:t xml:space="preserve"> &lt; 7; ++</w:t>
       </w:r>
@@ -2553,7 +2354,6 @@
           <w:color w:val="000000"/>
           <w:sz w:val="19"/>
           <w:szCs w:val="19"/>
-          <w:highlight w:val="yellow"/>
         </w:rPr>
         <w:t>dow</w:t>
       </w:r>
@@ -2564,7 +2364,6 @@
           <w:color w:val="000000"/>
           <w:sz w:val="19"/>
           <w:szCs w:val="19"/>
-          <w:highlight w:val="yellow"/>
         </w:rPr>
         <w:t>)</w:t>
       </w:r>
@@ -2579,16 +2378,14 @@
           <w:color w:val="000000"/>
           <w:sz w:val="19"/>
           <w:szCs w:val="19"/>
-          <w:highlight w:val="yellow"/>
-        </w:rPr>
-      </w:pPr>
-      <w:r>
-        <w:rPr>
-          <w:rFonts w:ascii="Consolas" w:hAnsi="Consolas" w:cs="Consolas"/>
-          <w:color w:val="000000"/>
-          <w:sz w:val="19"/>
-          <w:szCs w:val="19"/>
-          <w:highlight w:val="yellow"/>
+        </w:rPr>
+      </w:pPr>
+      <w:r>
+        <w:rPr>
+          <w:rFonts w:ascii="Consolas" w:hAnsi="Consolas" w:cs="Consolas"/>
+          <w:color w:val="000000"/>
+          <w:sz w:val="19"/>
+          <w:szCs w:val="19"/>
         </w:rPr>
         <w:t xml:space="preserve">                {</w:t>
       </w:r>
@@ -2603,16 +2400,14 @@
           <w:color w:val="000000"/>
           <w:sz w:val="19"/>
           <w:szCs w:val="19"/>
-          <w:highlight w:val="yellow"/>
-        </w:rPr>
-      </w:pPr>
-      <w:r>
-        <w:rPr>
-          <w:rFonts w:ascii="Consolas" w:hAnsi="Consolas" w:cs="Consolas"/>
-          <w:color w:val="000000"/>
-          <w:sz w:val="19"/>
-          <w:szCs w:val="19"/>
-          <w:highlight w:val="yellow"/>
+        </w:rPr>
+      </w:pPr>
+      <w:r>
+        <w:rPr>
+          <w:rFonts w:ascii="Consolas" w:hAnsi="Consolas" w:cs="Consolas"/>
+          <w:color w:val="000000"/>
+          <w:sz w:val="19"/>
+          <w:szCs w:val="19"/>
         </w:rPr>
         <w:t xml:space="preserve">                    </w:t>
       </w:r>
@@ -2622,7 +2417,6 @@
           <w:color w:val="008000"/>
           <w:sz w:val="19"/>
           <w:szCs w:val="19"/>
-          <w:highlight w:val="yellow"/>
         </w:rPr>
         <w:t>// 50% chance of the class being on this day of week</w:t>
       </w:r>
@@ -2637,16 +2431,14 @@
           <w:color w:val="000000"/>
           <w:sz w:val="19"/>
           <w:szCs w:val="19"/>
-          <w:highlight w:val="yellow"/>
-        </w:rPr>
-      </w:pPr>
-      <w:r>
-        <w:rPr>
-          <w:rFonts w:ascii="Consolas" w:hAnsi="Consolas" w:cs="Consolas"/>
-          <w:color w:val="000000"/>
-          <w:sz w:val="19"/>
-          <w:szCs w:val="19"/>
-          <w:highlight w:val="yellow"/>
+        </w:rPr>
+      </w:pPr>
+      <w:r>
+        <w:rPr>
+          <w:rFonts w:ascii="Consolas" w:hAnsi="Consolas" w:cs="Consolas"/>
+          <w:color w:val="000000"/>
+          <w:sz w:val="19"/>
+          <w:szCs w:val="19"/>
         </w:rPr>
         <w:t xml:space="preserve">                    </w:t>
       </w:r>
@@ -2656,7 +2448,6 @@
           <w:color w:val="0000FF"/>
           <w:sz w:val="19"/>
           <w:szCs w:val="19"/>
-          <w:highlight w:val="yellow"/>
         </w:rPr>
         <w:t>if</w:t>
       </w:r>
@@ -2666,7 +2457,6 @@
           <w:color w:val="000000"/>
           <w:sz w:val="19"/>
           <w:szCs w:val="19"/>
-          <w:highlight w:val="yellow"/>
         </w:rPr>
         <w:t xml:space="preserve"> (</w:t>
       </w:r>
@@ -2678,7 +2468,6 @@
           <w:color w:val="000000"/>
           <w:sz w:val="19"/>
           <w:szCs w:val="19"/>
-          <w:highlight w:val="yellow"/>
         </w:rPr>
         <w:t>rand.Next</w:t>
       </w:r>
@@ -2690,7 +2479,6 @@
           <w:color w:val="000000"/>
           <w:sz w:val="19"/>
           <w:szCs w:val="19"/>
-          <w:highlight w:val="yellow"/>
         </w:rPr>
         <w:t>(0, 2) == 1)</w:t>
       </w:r>
@@ -2705,16 +2493,14 @@
           <w:color w:val="000000"/>
           <w:sz w:val="19"/>
           <w:szCs w:val="19"/>
-          <w:highlight w:val="yellow"/>
-        </w:rPr>
-      </w:pPr>
-      <w:r>
-        <w:rPr>
-          <w:rFonts w:ascii="Consolas" w:hAnsi="Consolas" w:cs="Consolas"/>
-          <w:color w:val="000000"/>
-          <w:sz w:val="19"/>
-          <w:szCs w:val="19"/>
-          <w:highlight w:val="yellow"/>
+        </w:rPr>
+      </w:pPr>
+      <w:r>
+        <w:rPr>
+          <w:rFonts w:ascii="Consolas" w:hAnsi="Consolas" w:cs="Consolas"/>
+          <w:color w:val="000000"/>
+          <w:sz w:val="19"/>
+          <w:szCs w:val="19"/>
         </w:rPr>
         <w:t xml:space="preserve">                    {</w:t>
       </w:r>
@@ -2729,16 +2515,14 @@
           <w:color w:val="000000"/>
           <w:sz w:val="19"/>
           <w:szCs w:val="19"/>
-          <w:highlight w:val="yellow"/>
-        </w:rPr>
-      </w:pPr>
-      <w:r>
-        <w:rPr>
-          <w:rFonts w:ascii="Consolas" w:hAnsi="Consolas" w:cs="Consolas"/>
-          <w:color w:val="000000"/>
-          <w:sz w:val="19"/>
-          <w:szCs w:val="19"/>
-          <w:highlight w:val="yellow"/>
+        </w:rPr>
+      </w:pPr>
+      <w:r>
+        <w:rPr>
+          <w:rFonts w:ascii="Consolas" w:hAnsi="Consolas" w:cs="Consolas"/>
+          <w:color w:val="000000"/>
+          <w:sz w:val="19"/>
+          <w:szCs w:val="19"/>
         </w:rPr>
         <w:t xml:space="preserve">                        </w:t>
       </w:r>
@@ -2748,7 +2532,6 @@
           <w:color w:val="008000"/>
           <w:sz w:val="19"/>
           <w:szCs w:val="19"/>
-          <w:highlight w:val="yellow"/>
         </w:rPr>
         <w:t xml:space="preserve">// add to the </w:t>
       </w:r>
@@ -2759,7 +2542,6 @@
           <w:color w:val="008000"/>
           <w:sz w:val="19"/>
           <w:szCs w:val="19"/>
-          <w:highlight w:val="yellow"/>
         </w:rPr>
         <w:t>daysOfWeek</w:t>
       </w:r>
@@ -2770,7 +2552,6 @@
           <w:color w:val="008000"/>
           <w:sz w:val="19"/>
           <w:szCs w:val="19"/>
-          <w:highlight w:val="yellow"/>
         </w:rPr>
         <w:t xml:space="preserve"> list</w:t>
       </w:r>
@@ -2785,16 +2566,14 @@
           <w:color w:val="000000"/>
           <w:sz w:val="19"/>
           <w:szCs w:val="19"/>
-          <w:highlight w:val="yellow"/>
-        </w:rPr>
-      </w:pPr>
-      <w:r>
-        <w:rPr>
-          <w:rFonts w:ascii="Consolas" w:hAnsi="Consolas" w:cs="Consolas"/>
-          <w:color w:val="000000"/>
-          <w:sz w:val="19"/>
-          <w:szCs w:val="19"/>
-          <w:highlight w:val="yellow"/>
+        </w:rPr>
+      </w:pPr>
+      <w:r>
+        <w:rPr>
+          <w:rFonts w:ascii="Consolas" w:hAnsi="Consolas" w:cs="Consolas"/>
+          <w:color w:val="000000"/>
+          <w:sz w:val="19"/>
+          <w:szCs w:val="19"/>
         </w:rPr>
         <w:t xml:space="preserve">                        </w:t>
       </w:r>
@@ -2806,7 +2585,6 @@
           <w:color w:val="000000"/>
           <w:sz w:val="19"/>
           <w:szCs w:val="19"/>
-          <w:highlight w:val="yellow"/>
         </w:rPr>
         <w:t>thisSchedule.daysOfWeek.Add</w:t>
       </w:r>
@@ -2818,7 +2596,6 @@
           <w:color w:val="000000"/>
           <w:sz w:val="19"/>
           <w:szCs w:val="19"/>
-          <w:highlight w:val="yellow"/>
         </w:rPr>
         <w:t>((</w:t>
       </w:r>
@@ -2829,7 +2606,6 @@
           <w:color w:val="000000"/>
           <w:sz w:val="19"/>
           <w:szCs w:val="19"/>
-          <w:highlight w:val="yellow"/>
         </w:rPr>
         <w:t>DayOfWeek</w:t>
       </w:r>
@@ -2840,7 +2616,6 @@
           <w:color w:val="000000"/>
           <w:sz w:val="19"/>
           <w:szCs w:val="19"/>
-          <w:highlight w:val="yellow"/>
         </w:rPr>
         <w:t>)</w:t>
       </w:r>
@@ -2851,7 +2626,6 @@
           <w:color w:val="000000"/>
           <w:sz w:val="19"/>
           <w:szCs w:val="19"/>
-          <w:highlight w:val="yellow"/>
         </w:rPr>
         <w:t>dow</w:t>
       </w:r>
@@ -2862,7 +2636,6 @@
           <w:color w:val="000000"/>
           <w:sz w:val="19"/>
           <w:szCs w:val="19"/>
-          <w:highlight w:val="yellow"/>
         </w:rPr>
         <w:t>);</w:t>
       </w:r>
@@ -2877,7 +2650,6 @@
           <w:color w:val="000000"/>
           <w:sz w:val="19"/>
           <w:szCs w:val="19"/>
-          <w:highlight w:val="yellow"/>
         </w:rPr>
       </w:pPr>
     </w:p>
@@ -2891,16 +2663,14 @@
           <w:color w:val="000000"/>
           <w:sz w:val="19"/>
           <w:szCs w:val="19"/>
-          <w:highlight w:val="yellow"/>
-        </w:rPr>
-      </w:pPr>
-      <w:r>
-        <w:rPr>
-          <w:rFonts w:ascii="Consolas" w:hAnsi="Consolas" w:cs="Consolas"/>
-          <w:color w:val="000000"/>
-          <w:sz w:val="19"/>
-          <w:szCs w:val="19"/>
-          <w:highlight w:val="yellow"/>
+        </w:rPr>
+      </w:pPr>
+      <w:r>
+        <w:rPr>
+          <w:rFonts w:ascii="Consolas" w:hAnsi="Consolas" w:cs="Consolas"/>
+          <w:color w:val="000000"/>
+          <w:sz w:val="19"/>
+          <w:szCs w:val="19"/>
         </w:rPr>
         <w:t xml:space="preserve">                        </w:t>
       </w:r>
@@ -2910,7 +2680,6 @@
           <w:color w:val="008000"/>
           <w:sz w:val="19"/>
           <w:szCs w:val="19"/>
-          <w:highlight w:val="yellow"/>
         </w:rPr>
         <w:t>// select random hour of day</w:t>
       </w:r>
@@ -2925,16 +2694,14 @@
           <w:color w:val="000000"/>
           <w:sz w:val="19"/>
           <w:szCs w:val="19"/>
-          <w:highlight w:val="yellow"/>
-        </w:rPr>
-      </w:pPr>
-      <w:r>
-        <w:rPr>
-          <w:rFonts w:ascii="Consolas" w:hAnsi="Consolas" w:cs="Consolas"/>
-          <w:color w:val="000000"/>
-          <w:sz w:val="19"/>
-          <w:szCs w:val="19"/>
-          <w:highlight w:val="yellow"/>
+        </w:rPr>
+      </w:pPr>
+      <w:r>
+        <w:rPr>
+          <w:rFonts w:ascii="Consolas" w:hAnsi="Consolas" w:cs="Consolas"/>
+          <w:color w:val="000000"/>
+          <w:sz w:val="19"/>
+          <w:szCs w:val="19"/>
         </w:rPr>
         <w:t xml:space="preserve">                        </w:t>
       </w:r>
@@ -2944,7 +2711,6 @@
           <w:color w:val="0000FF"/>
           <w:sz w:val="19"/>
           <w:szCs w:val="19"/>
-          <w:highlight w:val="yellow"/>
         </w:rPr>
         <w:t>int</w:t>
       </w:r>
@@ -2954,7 +2720,6 @@
           <w:color w:val="000000"/>
           <w:sz w:val="19"/>
           <w:szCs w:val="19"/>
-          <w:highlight w:val="yellow"/>
         </w:rPr>
         <w:t xml:space="preserve"> </w:t>
       </w:r>
@@ -2965,7 +2730,6 @@
           <w:color w:val="000000"/>
           <w:sz w:val="19"/>
           <w:szCs w:val="19"/>
-          <w:highlight w:val="yellow"/>
         </w:rPr>
         <w:t>nHour</w:t>
       </w:r>
@@ -2976,7 +2740,6 @@
           <w:color w:val="000000"/>
           <w:sz w:val="19"/>
           <w:szCs w:val="19"/>
-          <w:highlight w:val="yellow"/>
         </w:rPr>
         <w:t xml:space="preserve"> = </w:t>
       </w:r>
@@ -2988,7 +2751,6 @@
           <w:color w:val="000000"/>
           <w:sz w:val="19"/>
           <w:szCs w:val="19"/>
-          <w:highlight w:val="yellow"/>
         </w:rPr>
         <w:t>rand.Next</w:t>
       </w:r>
@@ -3000,7 +2762,6 @@
           <w:color w:val="000000"/>
           <w:sz w:val="19"/>
           <w:szCs w:val="19"/>
-          <w:highlight w:val="yellow"/>
         </w:rPr>
         <w:t>(0, 24);</w:t>
       </w:r>
@@ -3015,7 +2776,6 @@
           <w:color w:val="000000"/>
           <w:sz w:val="19"/>
           <w:szCs w:val="19"/>
-          <w:highlight w:val="yellow"/>
         </w:rPr>
       </w:pPr>
     </w:p>
@@ -3029,16 +2789,14 @@
           <w:color w:val="000000"/>
           <w:sz w:val="19"/>
           <w:szCs w:val="19"/>
-          <w:highlight w:val="yellow"/>
-        </w:rPr>
-      </w:pPr>
-      <w:r>
-        <w:rPr>
-          <w:rFonts w:ascii="Consolas" w:hAnsi="Consolas" w:cs="Consolas"/>
-          <w:color w:val="000000"/>
-          <w:sz w:val="19"/>
-          <w:szCs w:val="19"/>
-          <w:highlight w:val="yellow"/>
+        </w:rPr>
+      </w:pPr>
+      <w:r>
+        <w:rPr>
+          <w:rFonts w:ascii="Consolas" w:hAnsi="Consolas" w:cs="Consolas"/>
+          <w:color w:val="000000"/>
+          <w:sz w:val="19"/>
+          <w:szCs w:val="19"/>
         </w:rPr>
         <w:t xml:space="preserve">                        </w:t>
       </w:r>
@@ -3048,7 +2806,6 @@
           <w:color w:val="008000"/>
           <w:sz w:val="19"/>
           <w:szCs w:val="19"/>
-          <w:highlight w:val="yellow"/>
         </w:rPr>
         <w:t>// set start and end times of minute duration</w:t>
       </w:r>
@@ -3063,16 +2820,14 @@
           <w:color w:val="000000"/>
           <w:sz w:val="19"/>
           <w:szCs w:val="19"/>
-          <w:highlight w:val="yellow"/>
-        </w:rPr>
-      </w:pPr>
-      <w:r>
-        <w:rPr>
-          <w:rFonts w:ascii="Consolas" w:hAnsi="Consolas" w:cs="Consolas"/>
-          <w:color w:val="000000"/>
-          <w:sz w:val="19"/>
-          <w:szCs w:val="19"/>
-          <w:highlight w:val="yellow"/>
+        </w:rPr>
+      </w:pPr>
+      <w:r>
+        <w:rPr>
+          <w:rFonts w:ascii="Consolas" w:hAnsi="Consolas" w:cs="Consolas"/>
+          <w:color w:val="000000"/>
+          <w:sz w:val="19"/>
+          <w:szCs w:val="19"/>
         </w:rPr>
         <w:t xml:space="preserve">                        </w:t>
       </w:r>
@@ -3082,7 +2837,6 @@
           <w:color w:val="008000"/>
           <w:sz w:val="19"/>
           <w:szCs w:val="19"/>
-          <w:highlight w:val="yellow"/>
         </w:rPr>
         <w:t>// select fixed date to allow time calculations</w:t>
       </w:r>
@@ -3097,16 +2851,14 @@
           <w:color w:val="000000"/>
           <w:sz w:val="19"/>
           <w:szCs w:val="19"/>
-          <w:highlight w:val="yellow"/>
-        </w:rPr>
-      </w:pPr>
-      <w:r>
-        <w:rPr>
-          <w:rFonts w:ascii="Consolas" w:hAnsi="Consolas" w:cs="Consolas"/>
-          <w:color w:val="000000"/>
-          <w:sz w:val="19"/>
-          <w:szCs w:val="19"/>
-          <w:highlight w:val="yellow"/>
+        </w:rPr>
+      </w:pPr>
+      <w:r>
+        <w:rPr>
+          <w:rFonts w:ascii="Consolas" w:hAnsi="Consolas" w:cs="Consolas"/>
+          <w:color w:val="000000"/>
+          <w:sz w:val="19"/>
+          <w:szCs w:val="19"/>
         </w:rPr>
         <w:t xml:space="preserve">                        </w:t>
       </w:r>
@@ -3117,7 +2869,6 @@
           <w:color w:val="000000"/>
           <w:sz w:val="19"/>
           <w:szCs w:val="19"/>
-          <w:highlight w:val="yellow"/>
         </w:rPr>
         <w:t>thisSchedule.startTime</w:t>
       </w:r>
@@ -3128,7 +2879,6 @@
           <w:color w:val="000000"/>
           <w:sz w:val="19"/>
           <w:szCs w:val="19"/>
-          <w:highlight w:val="yellow"/>
         </w:rPr>
         <w:t xml:space="preserve"> = </w:t>
       </w:r>
@@ -3138,7 +2888,6 @@
           <w:color w:val="0000FF"/>
           <w:sz w:val="19"/>
           <w:szCs w:val="19"/>
-          <w:highlight w:val="yellow"/>
         </w:rPr>
         <w:t>new</w:t>
       </w:r>
@@ -3148,7 +2897,6 @@
           <w:color w:val="000000"/>
           <w:sz w:val="19"/>
           <w:szCs w:val="19"/>
-          <w:highlight w:val="yellow"/>
         </w:rPr>
         <w:t xml:space="preserve"> </w:t>
       </w:r>
@@ -3160,7 +2908,6 @@
           <w:color w:val="000000"/>
           <w:sz w:val="19"/>
           <w:szCs w:val="19"/>
-          <w:highlight w:val="yellow"/>
         </w:rPr>
         <w:t>DateTime</w:t>
       </w:r>
@@ -3171,7 +2918,6 @@
           <w:color w:val="000000"/>
           <w:sz w:val="19"/>
           <w:szCs w:val="19"/>
-          <w:highlight w:val="yellow"/>
         </w:rPr>
         <w:t>(</w:t>
       </w:r>
@@ -3182,7 +2928,6 @@
           <w:color w:val="000000"/>
           <w:sz w:val="19"/>
           <w:szCs w:val="19"/>
-          <w:highlight w:val="yellow"/>
         </w:rPr>
         <w:t xml:space="preserve">1, 1, 1, </w:t>
       </w:r>
@@ -3193,7 +2938,6 @@
           <w:color w:val="000000"/>
           <w:sz w:val="19"/>
           <w:szCs w:val="19"/>
-          <w:highlight w:val="yellow"/>
         </w:rPr>
         <w:t>nHour</w:t>
       </w:r>
@@ -3204,7 +2948,6 @@
           <w:color w:val="000000"/>
           <w:sz w:val="19"/>
           <w:szCs w:val="19"/>
-          <w:highlight w:val="yellow"/>
         </w:rPr>
         <w:t>, 0, 0);</w:t>
       </w:r>
@@ -3219,16 +2962,14 @@
           <w:color w:val="000000"/>
           <w:sz w:val="19"/>
           <w:szCs w:val="19"/>
-          <w:highlight w:val="yellow"/>
-        </w:rPr>
-      </w:pPr>
-      <w:r>
-        <w:rPr>
-          <w:rFonts w:ascii="Consolas" w:hAnsi="Consolas" w:cs="Consolas"/>
-          <w:color w:val="000000"/>
-          <w:sz w:val="19"/>
-          <w:szCs w:val="19"/>
-          <w:highlight w:val="yellow"/>
+        </w:rPr>
+      </w:pPr>
+      <w:r>
+        <w:rPr>
+          <w:rFonts w:ascii="Consolas" w:hAnsi="Consolas" w:cs="Consolas"/>
+          <w:color w:val="000000"/>
+          <w:sz w:val="19"/>
+          <w:szCs w:val="19"/>
         </w:rPr>
         <w:t xml:space="preserve">                        </w:t>
       </w:r>
@@ -3239,7 +2980,6 @@
           <w:color w:val="000000"/>
           <w:sz w:val="19"/>
           <w:szCs w:val="19"/>
-          <w:highlight w:val="yellow"/>
         </w:rPr>
         <w:t>thisSchedule.endTime</w:t>
       </w:r>
@@ -3250,7 +2990,6 @@
           <w:color w:val="000000"/>
           <w:sz w:val="19"/>
           <w:szCs w:val="19"/>
-          <w:highlight w:val="yellow"/>
         </w:rPr>
         <w:t xml:space="preserve"> = </w:t>
       </w:r>
@@ -3260,7 +2999,6 @@
           <w:color w:val="0000FF"/>
           <w:sz w:val="19"/>
           <w:szCs w:val="19"/>
-          <w:highlight w:val="yellow"/>
         </w:rPr>
         <w:t>new</w:t>
       </w:r>
@@ -3270,7 +3008,6 @@
           <w:color w:val="000000"/>
           <w:sz w:val="19"/>
           <w:szCs w:val="19"/>
-          <w:highlight w:val="yellow"/>
         </w:rPr>
         <w:t xml:space="preserve"> </w:t>
       </w:r>
@@ -3282,7 +3019,6 @@
           <w:color w:val="000000"/>
           <w:sz w:val="19"/>
           <w:szCs w:val="19"/>
-          <w:highlight w:val="yellow"/>
         </w:rPr>
         <w:t>DateTime</w:t>
       </w:r>
@@ -3293,7 +3029,6 @@
           <w:color w:val="000000"/>
           <w:sz w:val="19"/>
           <w:szCs w:val="19"/>
-          <w:highlight w:val="yellow"/>
         </w:rPr>
         <w:t>(</w:t>
       </w:r>
@@ -3304,7 +3039,6 @@
           <w:color w:val="000000"/>
           <w:sz w:val="19"/>
           <w:szCs w:val="19"/>
-          <w:highlight w:val="yellow"/>
         </w:rPr>
         <w:t xml:space="preserve">1, 1, 1, </w:t>
       </w:r>
@@ -3315,7 +3049,6 @@
           <w:color w:val="000000"/>
           <w:sz w:val="19"/>
           <w:szCs w:val="19"/>
-          <w:highlight w:val="yellow"/>
         </w:rPr>
         <w:t>nHour</w:t>
       </w:r>
@@ -3326,7 +3059,6 @@
           <w:color w:val="000000"/>
           <w:sz w:val="19"/>
           <w:szCs w:val="19"/>
-          <w:highlight w:val="yellow"/>
         </w:rPr>
         <w:t>, 50, 0);</w:t>
       </w:r>
@@ -3341,16 +3073,14 @@
           <w:color w:val="000000"/>
           <w:sz w:val="19"/>
           <w:szCs w:val="19"/>
-          <w:highlight w:val="yellow"/>
-        </w:rPr>
-      </w:pPr>
-      <w:r>
-        <w:rPr>
-          <w:rFonts w:ascii="Consolas" w:hAnsi="Consolas" w:cs="Consolas"/>
-          <w:color w:val="000000"/>
-          <w:sz w:val="19"/>
-          <w:szCs w:val="19"/>
-          <w:highlight w:val="yellow"/>
+        </w:rPr>
+      </w:pPr>
+      <w:r>
+        <w:rPr>
+          <w:rFonts w:ascii="Consolas" w:hAnsi="Consolas" w:cs="Consolas"/>
+          <w:color w:val="000000"/>
+          <w:sz w:val="19"/>
+          <w:szCs w:val="19"/>
         </w:rPr>
         <w:t xml:space="preserve">                    }</w:t>
       </w:r>
@@ -3365,16 +3095,14 @@
           <w:color w:val="000000"/>
           <w:sz w:val="19"/>
           <w:szCs w:val="19"/>
-          <w:highlight w:val="yellow"/>
-        </w:rPr>
-      </w:pPr>
-      <w:r>
-        <w:rPr>
-          <w:rFonts w:ascii="Consolas" w:hAnsi="Consolas" w:cs="Consolas"/>
-          <w:color w:val="000000"/>
-          <w:sz w:val="19"/>
-          <w:szCs w:val="19"/>
-          <w:highlight w:val="yellow"/>
+        </w:rPr>
+      </w:pPr>
+      <w:r>
+        <w:rPr>
+          <w:rFonts w:ascii="Consolas" w:hAnsi="Consolas" w:cs="Consolas"/>
+          <w:color w:val="000000"/>
+          <w:sz w:val="19"/>
+          <w:szCs w:val="19"/>
         </w:rPr>
         <w:t xml:space="preserve">                }</w:t>
       </w:r>
@@ -3389,7 +3117,6 @@
           <w:color w:val="000000"/>
           <w:sz w:val="19"/>
           <w:szCs w:val="19"/>
-          <w:highlight w:val="yellow"/>
         </w:rPr>
       </w:pPr>
     </w:p>
@@ -3403,16 +3130,14 @@
           <w:color w:val="000000"/>
           <w:sz w:val="19"/>
           <w:szCs w:val="19"/>
-          <w:highlight w:val="yellow"/>
-        </w:rPr>
-      </w:pPr>
-      <w:r>
-        <w:rPr>
-          <w:rFonts w:ascii="Consolas" w:hAnsi="Consolas" w:cs="Consolas"/>
-          <w:color w:val="000000"/>
-          <w:sz w:val="19"/>
-          <w:szCs w:val="19"/>
-          <w:highlight w:val="yellow"/>
+        </w:rPr>
+      </w:pPr>
+      <w:r>
+        <w:rPr>
+          <w:rFonts w:ascii="Consolas" w:hAnsi="Consolas" w:cs="Consolas"/>
+          <w:color w:val="000000"/>
+          <w:sz w:val="19"/>
+          <w:szCs w:val="19"/>
         </w:rPr>
         <w:t xml:space="preserve">                </w:t>
       </w:r>
@@ -3422,7 +3147,6 @@
           <w:color w:val="008000"/>
           <w:sz w:val="19"/>
           <w:szCs w:val="19"/>
-          <w:highlight w:val="yellow"/>
         </w:rPr>
         <w:t>// set the schedule for this course</w:t>
       </w:r>
@@ -3437,16 +3161,14 @@
           <w:color w:val="000000"/>
           <w:sz w:val="19"/>
           <w:szCs w:val="19"/>
-          <w:highlight w:val="yellow"/>
-        </w:rPr>
-      </w:pPr>
-      <w:r>
-        <w:rPr>
-          <w:rFonts w:ascii="Consolas" w:hAnsi="Consolas" w:cs="Consolas"/>
-          <w:color w:val="000000"/>
-          <w:sz w:val="19"/>
-          <w:szCs w:val="19"/>
-          <w:highlight w:val="yellow"/>
+        </w:rPr>
+      </w:pPr>
+      <w:r>
+        <w:rPr>
+          <w:rFonts w:ascii="Consolas" w:hAnsi="Consolas" w:cs="Consolas"/>
+          <w:color w:val="000000"/>
+          <w:sz w:val="19"/>
+          <w:szCs w:val="19"/>
         </w:rPr>
         <w:t xml:space="preserve">                </w:t>
       </w:r>
@@ -3457,7 +3179,6 @@
           <w:color w:val="000000"/>
           <w:sz w:val="19"/>
           <w:szCs w:val="19"/>
-          <w:highlight w:val="yellow"/>
         </w:rPr>
         <w:t>thisCourse.schedule</w:t>
       </w:r>
@@ -3468,7 +3189,6 @@
           <w:color w:val="000000"/>
           <w:sz w:val="19"/>
           <w:szCs w:val="19"/>
-          <w:highlight w:val="yellow"/>
         </w:rPr>
         <w:t xml:space="preserve"> = </w:t>
       </w:r>
@@ -3480,7 +3200,6 @@
           <w:color w:val="000000"/>
           <w:sz w:val="19"/>
           <w:szCs w:val="19"/>
-          <w:highlight w:val="yellow"/>
         </w:rPr>
         <w:t>thisSchedule</w:t>
       </w:r>
@@ -3491,7 +3210,6 @@
           <w:color w:val="000000"/>
           <w:sz w:val="19"/>
           <w:szCs w:val="19"/>
-          <w:highlight w:val="yellow"/>
         </w:rPr>
         <w:t>;</w:t>
       </w:r>
@@ -3507,7 +3225,6 @@
           <w:color w:val="000000"/>
           <w:sz w:val="19"/>
           <w:szCs w:val="19"/>
-          <w:highlight w:val="yellow"/>
         </w:rPr>
       </w:pPr>
     </w:p>
@@ -3521,16 +3238,14 @@
           <w:color w:val="000000"/>
           <w:sz w:val="19"/>
           <w:szCs w:val="19"/>
-          <w:highlight w:val="yellow"/>
-        </w:rPr>
-      </w:pPr>
-      <w:r>
-        <w:rPr>
-          <w:rFonts w:ascii="Consolas" w:hAnsi="Consolas" w:cs="Consolas"/>
-          <w:color w:val="000000"/>
-          <w:sz w:val="19"/>
-          <w:szCs w:val="19"/>
-          <w:highlight w:val="yellow"/>
+        </w:rPr>
+      </w:pPr>
+      <w:r>
+        <w:rPr>
+          <w:rFonts w:ascii="Consolas" w:hAnsi="Consolas" w:cs="Consolas"/>
+          <w:color w:val="000000"/>
+          <w:sz w:val="19"/>
+          <w:szCs w:val="19"/>
         </w:rPr>
         <w:t xml:space="preserve">                </w:t>
       </w:r>
@@ -3540,7 +3255,6 @@
           <w:color w:val="008000"/>
           <w:sz w:val="19"/>
           <w:szCs w:val="19"/>
-          <w:highlight w:val="yellow"/>
         </w:rPr>
         <w:t xml:space="preserve">// add this course to the </w:t>
       </w:r>
@@ -3551,7 +3265,6 @@
           <w:color w:val="008000"/>
           <w:sz w:val="19"/>
           <w:szCs w:val="19"/>
-          <w:highlight w:val="yellow"/>
         </w:rPr>
         <w:t>SortedList</w:t>
       </w:r>
@@ -3567,16 +3280,14 @@
           <w:color w:val="000000"/>
           <w:sz w:val="19"/>
           <w:szCs w:val="19"/>
-          <w:highlight w:val="yellow"/>
-        </w:rPr>
-      </w:pPr>
-      <w:r>
-        <w:rPr>
-          <w:rFonts w:ascii="Consolas" w:hAnsi="Consolas" w:cs="Consolas"/>
-          <w:color w:val="000000"/>
-          <w:sz w:val="19"/>
-          <w:szCs w:val="19"/>
-          <w:highlight w:val="yellow"/>
+        </w:rPr>
+      </w:pPr>
+      <w:r>
+        <w:rPr>
+          <w:rFonts w:ascii="Consolas" w:hAnsi="Consolas" w:cs="Consolas"/>
+          <w:color w:val="000000"/>
+          <w:sz w:val="19"/>
+          <w:szCs w:val="19"/>
         </w:rPr>
         <w:t xml:space="preserve">                </w:t>
       </w:r>
@@ -3587,7 +3298,6 @@
           <w:color w:val="0000FF"/>
           <w:sz w:val="19"/>
           <w:szCs w:val="19"/>
-          <w:highlight w:val="yellow"/>
         </w:rPr>
         <w:t>this</w:t>
       </w:r>
@@ -3597,7 +3307,6 @@
           <w:color w:val="000000"/>
           <w:sz w:val="19"/>
           <w:szCs w:val="19"/>
-          <w:highlight w:val="yellow"/>
         </w:rPr>
         <w:t>[</w:t>
       </w:r>
@@ -3609,7 +3318,6 @@
           <w:color w:val="000000"/>
           <w:sz w:val="19"/>
           <w:szCs w:val="19"/>
-          <w:highlight w:val="yellow"/>
         </w:rPr>
         <w:t>thisCourse.courseCode</w:t>
       </w:r>
@@ -3620,7 +3328,6 @@
           <w:color w:val="000000"/>
           <w:sz w:val="19"/>
           <w:szCs w:val="19"/>
-          <w:highlight w:val="yellow"/>
         </w:rPr>
         <w:t xml:space="preserve">] = </w:t>
       </w:r>
@@ -3631,7 +3338,6 @@
           <w:color w:val="000000"/>
           <w:sz w:val="19"/>
           <w:szCs w:val="19"/>
-          <w:highlight w:val="yellow"/>
         </w:rPr>
         <w:t>thisCourse</w:t>
       </w:r>
@@ -3642,7 +3348,6 @@
           <w:color w:val="000000"/>
           <w:sz w:val="19"/>
           <w:szCs w:val="19"/>
-          <w:highlight w:val="yellow"/>
         </w:rPr>
         <w:t>;</w:t>
       </w:r>
@@ -3657,16 +3362,14 @@
           <w:color w:val="000000"/>
           <w:sz w:val="19"/>
           <w:szCs w:val="19"/>
-          <w:highlight w:val="yellow"/>
-        </w:rPr>
-      </w:pPr>
-      <w:r>
-        <w:rPr>
-          <w:rFonts w:ascii="Consolas" w:hAnsi="Consolas" w:cs="Consolas"/>
-          <w:color w:val="000000"/>
-          <w:sz w:val="19"/>
-          <w:szCs w:val="19"/>
-          <w:highlight w:val="yellow"/>
+        </w:rPr>
+      </w:pPr>
+      <w:r>
+        <w:rPr>
+          <w:rFonts w:ascii="Consolas" w:hAnsi="Consolas" w:cs="Consolas"/>
+          <w:color w:val="000000"/>
+          <w:sz w:val="19"/>
+          <w:szCs w:val="19"/>
         </w:rPr>
         <w:t xml:space="preserve">            }</w:t>
       </w:r>
@@ -3681,16 +3384,14 @@
           <w:color w:val="000000"/>
           <w:sz w:val="19"/>
           <w:szCs w:val="19"/>
-          <w:highlight w:val="yellow"/>
-        </w:rPr>
-      </w:pPr>
-      <w:r>
-        <w:rPr>
-          <w:rFonts w:ascii="Consolas" w:hAnsi="Consolas" w:cs="Consolas"/>
-          <w:color w:val="000000"/>
-          <w:sz w:val="19"/>
-          <w:szCs w:val="19"/>
-          <w:highlight w:val="yellow"/>
+        </w:rPr>
+      </w:pPr>
+      <w:r>
+        <w:rPr>
+          <w:rFonts w:ascii="Consolas" w:hAnsi="Consolas" w:cs="Consolas"/>
+          <w:color w:val="000000"/>
+          <w:sz w:val="19"/>
+          <w:szCs w:val="19"/>
         </w:rPr>
         <w:t xml:space="preserve">        }</w:t>
       </w:r>
@@ -3705,7 +3406,6 @@
           <w:color w:val="000000"/>
           <w:sz w:val="19"/>
           <w:szCs w:val="19"/>
-          <w:highlight w:val="yellow"/>
         </w:rPr>
       </w:pPr>
     </w:p>
@@ -3719,7 +3419,6 @@
           <w:color w:val="000000"/>
           <w:sz w:val="19"/>
           <w:szCs w:val="19"/>
-          <w:highlight w:val="yellow"/>
         </w:rPr>
       </w:pPr>
     </w:p>
@@ -3739,10 +3438,28 @@
           <w:rFonts w:ascii="Arial" w:hAnsi="Arial" w:cs="Arial"/>
           <w:sz w:val="23"/>
           <w:szCs w:val="23"/>
-          <w:highlight w:val="yellow"/>
         </w:rPr>
         <w:tab/>
         <w:t xml:space="preserve">GitHub URL: </w:t>
+      </w:r>
+      <w:hyperlink r:id="rId9" w:history="1">
+        <w:r>
+          <w:rPr>
+            <w:rStyle w:val="Hyperlink"/>
+            <w:rFonts w:ascii="Arial" w:hAnsi="Arial" w:cs="Arial"/>
+            <w:sz w:val="23"/>
+            <w:szCs w:val="23"/>
+          </w:rPr>
+          <w:t>https://github.com/katie-b9030/myIGME-201/tree/main/CourseLib</w:t>
+        </w:r>
+      </w:hyperlink>
+      <w:r>
+        <w:rPr>
+          <w:rFonts w:ascii="Arial" w:hAnsi="Arial" w:cs="Arial"/>
+          <w:sz w:val="23"/>
+          <w:szCs w:val="23"/>
+        </w:rPr>
+        <w:t xml:space="preserve"> </w:t>
       </w:r>
       <w:r>
         <w:rPr>
@@ -3777,15 +3494,13 @@
           <w:rFonts w:ascii="Arial" w:hAnsi="Arial" w:cs="Arial"/>
           <w:sz w:val="23"/>
           <w:szCs w:val="23"/>
-          <w:highlight w:val="yellow"/>
-        </w:rPr>
-      </w:pPr>
-      <w:r>
-        <w:rPr>
-          <w:rFonts w:ascii="Arial" w:hAnsi="Arial" w:cs="Arial"/>
-          <w:sz w:val="23"/>
-          <w:szCs w:val="23"/>
-          <w:highlight w:val="yellow"/>
+        </w:rPr>
+      </w:pPr>
+      <w:r>
+        <w:rPr>
+          <w:rFonts w:ascii="Arial" w:hAnsi="Arial" w:cs="Arial"/>
+          <w:sz w:val="23"/>
+          <w:szCs w:val="23"/>
         </w:rPr>
         <w:t xml:space="preserve">Modify the Student class to implement the following </w:t>
       </w:r>
@@ -3795,7 +3510,6 @@
           <w:rFonts w:ascii="Arial" w:hAnsi="Arial" w:cs="Arial"/>
           <w:sz w:val="23"/>
           <w:szCs w:val="23"/>
-          <w:highlight w:val="yellow"/>
         </w:rPr>
         <w:t>sch</w:t>
       </w:r>
@@ -3804,7 +3518,6 @@
           <w:rFonts w:ascii="Arial" w:hAnsi="Arial" w:cs="Arial"/>
           <w:sz w:val="23"/>
           <w:szCs w:val="23"/>
-          <w:highlight w:val="yellow"/>
         </w:rPr>
         <w:t>U</w:t>
       </w:r>
@@ -3813,7 +3526,6 @@
           <w:rFonts w:ascii="Arial" w:hAnsi="Arial" w:cs="Arial"/>
           <w:sz w:val="23"/>
           <w:szCs w:val="23"/>
-          <w:highlight w:val="yellow"/>
         </w:rPr>
         <w:t>ML</w:t>
       </w:r>
@@ -3823,7 +3535,6 @@
           <w:rFonts w:ascii="Arial" w:hAnsi="Arial" w:cs="Arial"/>
           <w:sz w:val="23"/>
           <w:szCs w:val="23"/>
-          <w:highlight w:val="yellow"/>
         </w:rPr>
         <w:t xml:space="preserve">.  You will need to create a new PeopleLib.dll to be used by the changed </w:t>
       </w:r>
@@ -3833,7 +3544,6 @@
           <w:rFonts w:ascii="Arial" w:hAnsi="Arial" w:cs="Arial"/>
           <w:sz w:val="23"/>
           <w:szCs w:val="23"/>
-          <w:highlight w:val="yellow"/>
         </w:rPr>
         <w:t>PeopleApp</w:t>
       </w:r>
@@ -3843,7 +3553,6 @@
           <w:rFonts w:ascii="Arial" w:hAnsi="Arial" w:cs="Arial"/>
           <w:sz w:val="23"/>
           <w:szCs w:val="23"/>
-          <w:highlight w:val="yellow"/>
         </w:rPr>
         <w:t xml:space="preserve"> down below.</w:t>
       </w:r>
@@ -3856,15 +3565,13 @@
           <w:rFonts w:ascii="Arial" w:hAnsi="Arial" w:cs="Arial"/>
           <w:sz w:val="23"/>
           <w:szCs w:val="23"/>
-          <w:highlight w:val="yellow"/>
-        </w:rPr>
-      </w:pPr>
-      <w:r>
-        <w:rPr>
-          <w:rFonts w:ascii="Arial" w:hAnsi="Arial" w:cs="Arial"/>
-          <w:sz w:val="23"/>
-          <w:szCs w:val="23"/>
-          <w:highlight w:val="yellow"/>
+        </w:rPr>
+      </w:pPr>
+      <w:r>
+        <w:rPr>
+          <w:rFonts w:ascii="Arial" w:hAnsi="Arial" w:cs="Arial"/>
+          <w:sz w:val="23"/>
+          <w:szCs w:val="23"/>
         </w:rPr>
         <w:t xml:space="preserve">Ensure </w:t>
       </w:r>
@@ -3874,7 +3581,6 @@
           <w:rFonts w:ascii="Arial" w:hAnsi="Arial" w:cs="Arial"/>
           <w:sz w:val="23"/>
           <w:szCs w:val="23"/>
-          <w:highlight w:val="yellow"/>
         </w:rPr>
         <w:t>courseCodes</w:t>
       </w:r>
@@ -3884,7 +3590,6 @@
           <w:rFonts w:ascii="Arial" w:hAnsi="Arial" w:cs="Arial"/>
           <w:sz w:val="23"/>
           <w:szCs w:val="23"/>
-          <w:highlight w:val="yellow"/>
         </w:rPr>
         <w:t xml:space="preserve"> is defined as:</w:t>
       </w:r>
@@ -3897,15 +3602,13 @@
           <w:rFonts w:ascii="Arial" w:hAnsi="Arial" w:cs="Arial"/>
           <w:sz w:val="23"/>
           <w:szCs w:val="23"/>
-          <w:highlight w:val="yellow"/>
-        </w:rPr>
-      </w:pPr>
-      <w:r>
-        <w:rPr>
-          <w:rFonts w:ascii="Arial" w:hAnsi="Arial" w:cs="Arial"/>
-          <w:sz w:val="23"/>
-          <w:szCs w:val="23"/>
-          <w:highlight w:val="yellow"/>
+        </w:rPr>
+      </w:pPr>
+      <w:r>
+        <w:rPr>
+          <w:rFonts w:ascii="Arial" w:hAnsi="Arial" w:cs="Arial"/>
+          <w:sz w:val="23"/>
+          <w:szCs w:val="23"/>
         </w:rPr>
         <w:t xml:space="preserve"> </w:t>
       </w:r>
@@ -3914,7 +3617,6 @@
           <w:b/>
           <w:bCs/>
           <w:sz w:val="23"/>
-          <w:highlight w:val="yellow"/>
         </w:rPr>
         <w:t xml:space="preserve">List&lt;string&gt; </w:t>
       </w:r>
@@ -3924,7 +3626,6 @@
           <w:b/>
           <w:bCs/>
           <w:sz w:val="23"/>
-          <w:highlight w:val="yellow"/>
         </w:rPr>
         <w:t>courseCodes</w:t>
       </w:r>
@@ -3934,7 +3635,6 @@
           <w:b/>
           <w:bCs/>
           <w:sz w:val="23"/>
-          <w:highlight w:val="yellow"/>
         </w:rPr>
         <w:t xml:space="preserve"> = new List&lt;string</w:t>
       </w:r>
@@ -3944,7 +3644,6 @@
           <w:b/>
           <w:bCs/>
           <w:sz w:val="23"/>
-          <w:highlight w:val="yellow"/>
         </w:rPr>
         <w:t>&gt;(</w:t>
       </w:r>
@@ -3954,7 +3653,6 @@
           <w:b/>
           <w:bCs/>
           <w:sz w:val="23"/>
-          <w:highlight w:val="yellow"/>
         </w:rPr>
         <w:t>);</w:t>
       </w:r>
@@ -4009,7 +3707,7 @@
                     </pic:cNvPicPr>
                   </pic:nvPicPr>
                   <pic:blipFill>
-                    <a:blip r:embed="rId8">
+                    <a:blip r:embed="rId10">
                       <a:extLst>
                         <a:ext uri="{28A0092B-C50C-407E-A947-70E740481C1C}">
                           <a14:useLocalDpi xmlns:a14="http://schemas.microsoft.com/office/drawing/2010/main" val="0"/>
@@ -4087,15 +3785,13 @@
           <w:rFonts w:ascii="Arial" w:hAnsi="Arial" w:cs="Arial"/>
           <w:sz w:val="23"/>
           <w:szCs w:val="23"/>
-          <w:highlight w:val="yellow"/>
-        </w:rPr>
-      </w:pPr>
-      <w:r>
-        <w:rPr>
-          <w:rFonts w:ascii="Arial" w:hAnsi="Arial" w:cs="Arial"/>
-          <w:sz w:val="23"/>
-          <w:szCs w:val="23"/>
-          <w:highlight w:val="yellow"/>
+        </w:rPr>
+      </w:pPr>
+      <w:r>
+        <w:rPr>
+          <w:rFonts w:ascii="Arial" w:hAnsi="Arial" w:cs="Arial"/>
+          <w:sz w:val="23"/>
+          <w:szCs w:val="23"/>
         </w:rPr>
         <w:t>After those changes</w:t>
       </w:r>
@@ -4104,7 +3800,6 @@
           <w:rFonts w:ascii="Arial" w:hAnsi="Arial" w:cs="Arial"/>
           <w:sz w:val="23"/>
           <w:szCs w:val="23"/>
-          <w:highlight w:val="yellow"/>
         </w:rPr>
         <w:t>, the whole class library looks like this:</w:t>
       </w:r>
@@ -4117,7 +3812,6 @@
           <w:rFonts w:ascii="Arial" w:hAnsi="Arial" w:cs="Arial"/>
           <w:sz w:val="23"/>
           <w:szCs w:val="23"/>
-          <w:highlight w:val="yellow"/>
         </w:rPr>
       </w:pPr>
     </w:p>
@@ -4130,7 +3824,6 @@
           <w:rFonts w:ascii="Arial" w:hAnsi="Arial" w:cs="Arial"/>
           <w:sz w:val="23"/>
           <w:szCs w:val="23"/>
-          <w:highlight w:val="yellow"/>
         </w:rPr>
       </w:pPr>
       <w:r>
@@ -4139,7 +3832,6 @@
           <w:noProof/>
           <w:sz w:val="23"/>
           <w:szCs w:val="23"/>
-          <w:highlight w:val="yellow"/>
         </w:rPr>
         <w:drawing>
           <wp:inline distT="0" distB="0" distL="0" distR="0" wp14:anchorId="17FBAFF6" wp14:editId="2D9A2CB0">
@@ -4159,7 +3851,7 @@
                     </pic:cNvPicPr>
                   </pic:nvPicPr>
                   <pic:blipFill>
-                    <a:blip r:embed="rId9">
+                    <a:blip r:embed="rId11">
                       <a:extLst>
                         <a:ext uri="{28A0092B-C50C-407E-A947-70E740481C1C}">
                           <a14:useLocalDpi xmlns:a14="http://schemas.microsoft.com/office/drawing/2010/main" val="0"/>
@@ -4198,16 +3890,12 @@
           <w:ilvl w:val="0"/>
           <w:numId w:val="23"/>
         </w:numPr>
-        <w:rPr>
-          <w:highlight w:val="yellow"/>
-        </w:rPr>
-      </w:pPr>
-      <w:r>
-        <w:rPr>
-          <w:rFonts w:ascii="Arial" w:hAnsi="Arial" w:cs="Arial"/>
-          <w:sz w:val="23"/>
-          <w:szCs w:val="23"/>
-          <w:highlight w:val="yellow"/>
+      </w:pPr>
+      <w:r>
+        <w:rPr>
+          <w:rFonts w:ascii="Arial" w:hAnsi="Arial" w:cs="Arial"/>
+          <w:sz w:val="23"/>
+          <w:szCs w:val="23"/>
         </w:rPr>
         <w:lastRenderedPageBreak/>
         <w:t xml:space="preserve">Modify </w:t>
@@ -4218,7 +3906,6 @@
           <w:rFonts w:ascii="Arial" w:hAnsi="Arial" w:cs="Arial"/>
           <w:sz w:val="23"/>
           <w:szCs w:val="23"/>
-          <w:highlight w:val="yellow"/>
         </w:rPr>
         <w:t>PeopleApp</w:t>
       </w:r>
@@ -4228,7 +3915,6 @@
           <w:rFonts w:ascii="Arial" w:hAnsi="Arial" w:cs="Arial"/>
           <w:sz w:val="23"/>
           <w:szCs w:val="23"/>
-          <w:highlight w:val="yellow"/>
         </w:rPr>
         <w:t xml:space="preserve"> by adding both PeopleLib.dll and CourseLib.dll as references and add "Using </w:t>
       </w:r>
@@ -4238,7 +3924,6 @@
           <w:rFonts w:ascii="Arial" w:hAnsi="Arial" w:cs="Arial"/>
           <w:sz w:val="23"/>
           <w:szCs w:val="23"/>
-          <w:highlight w:val="yellow"/>
         </w:rPr>
         <w:t>CourseLib</w:t>
       </w:r>
@@ -4248,7 +3933,6 @@
           <w:rFonts w:ascii="Arial" w:hAnsi="Arial" w:cs="Arial"/>
           <w:sz w:val="23"/>
           <w:szCs w:val="23"/>
-          <w:highlight w:val="yellow"/>
         </w:rPr>
         <w:t>;"</w:t>
       </w:r>
@@ -4257,7 +3941,6 @@
           <w:rFonts w:ascii="Arial" w:hAnsi="Arial" w:cs="Arial"/>
           <w:sz w:val="23"/>
           <w:szCs w:val="23"/>
-          <w:highlight w:val="yellow"/>
         </w:rPr>
         <w:t xml:space="preserve"> to the top of the source file</w:t>
       </w:r>
@@ -4266,7 +3949,6 @@
           <w:rFonts w:ascii="Arial" w:hAnsi="Arial" w:cs="Arial"/>
           <w:sz w:val="23"/>
           <w:szCs w:val="23"/>
-          <w:highlight w:val="yellow"/>
         </w:rPr>
         <w:t>.</w:t>
       </w:r>
@@ -4275,7 +3957,6 @@
           <w:rFonts w:ascii="Arial" w:hAnsi="Arial" w:cs="Arial"/>
           <w:sz w:val="23"/>
           <w:szCs w:val="23"/>
-          <w:highlight w:val="yellow"/>
         </w:rPr>
         <w:t xml:space="preserve">  Note that when you add the references, you need to check the boxes for both </w:t>
       </w:r>
@@ -4285,7 +3966,6 @@
           <w:rFonts w:ascii="Arial" w:hAnsi="Arial" w:cs="Arial"/>
           <w:sz w:val="23"/>
           <w:szCs w:val="23"/>
-          <w:highlight w:val="yellow"/>
         </w:rPr>
         <w:t>dll's</w:t>
       </w:r>
@@ -4295,7 +3975,6 @@
           <w:rFonts w:ascii="Arial" w:hAnsi="Arial" w:cs="Arial"/>
           <w:sz w:val="23"/>
           <w:szCs w:val="23"/>
-          <w:highlight w:val="yellow"/>
         </w:rPr>
         <w:t>.</w:t>
       </w:r>
@@ -4304,7 +3983,6 @@
           <w:rFonts w:ascii="Arial" w:hAnsi="Arial" w:cs="Arial"/>
           <w:sz w:val="23"/>
           <w:szCs w:val="23"/>
-          <w:highlight w:val="yellow"/>
         </w:rPr>
         <w:br/>
       </w:r>
@@ -4316,16 +3994,12 @@
           <w:ilvl w:val="0"/>
           <w:numId w:val="23"/>
         </w:numPr>
-        <w:rPr>
-          <w:highlight w:val="yellow"/>
-        </w:rPr>
-      </w:pPr>
-      <w:r>
-        <w:rPr>
-          <w:rFonts w:ascii="Arial" w:hAnsi="Arial" w:cs="Arial"/>
-          <w:sz w:val="23"/>
-          <w:szCs w:val="23"/>
-          <w:highlight w:val="yellow"/>
+      </w:pPr>
+      <w:r>
+        <w:rPr>
+          <w:rFonts w:ascii="Arial" w:hAnsi="Arial" w:cs="Arial"/>
+          <w:sz w:val="23"/>
+          <w:szCs w:val="23"/>
         </w:rPr>
         <w:t xml:space="preserve">At the beginning of </w:t>
       </w:r>
@@ -4335,7 +4009,6 @@
           <w:rFonts w:ascii="Arial" w:hAnsi="Arial" w:cs="Arial"/>
           <w:sz w:val="23"/>
           <w:szCs w:val="23"/>
-          <w:highlight w:val="yellow"/>
         </w:rPr>
         <w:t>Main(</w:t>
       </w:r>
@@ -4345,7 +4018,6 @@
           <w:rFonts w:ascii="Arial" w:hAnsi="Arial" w:cs="Arial"/>
           <w:sz w:val="23"/>
           <w:szCs w:val="23"/>
-          <w:highlight w:val="yellow"/>
         </w:rPr>
         <w:t xml:space="preserve">), add: </w:t>
       </w:r>
@@ -4355,7 +4027,6 @@
           <w:color w:val="000000"/>
           <w:sz w:val="19"/>
           <w:szCs w:val="19"/>
-          <w:highlight w:val="yellow"/>
         </w:rPr>
         <w:t xml:space="preserve">Courses </w:t>
       </w:r>
@@ -4366,7 +4037,6 @@
           <w:color w:val="000000"/>
           <w:sz w:val="19"/>
           <w:szCs w:val="19"/>
-          <w:highlight w:val="yellow"/>
         </w:rPr>
         <w:t>courses</w:t>
       </w:r>
@@ -4377,7 +4047,6 @@
           <w:color w:val="000000"/>
           <w:sz w:val="19"/>
           <w:szCs w:val="19"/>
-          <w:highlight w:val="yellow"/>
         </w:rPr>
         <w:t xml:space="preserve"> = </w:t>
       </w:r>
@@ -4387,7 +4056,6 @@
           <w:color w:val="0000FF"/>
           <w:sz w:val="19"/>
           <w:szCs w:val="19"/>
-          <w:highlight w:val="yellow"/>
         </w:rPr>
         <w:t>new</w:t>
       </w:r>
@@ -4397,7 +4065,6 @@
           <w:color w:val="000000"/>
           <w:sz w:val="19"/>
           <w:szCs w:val="19"/>
-          <w:highlight w:val="yellow"/>
         </w:rPr>
         <w:t xml:space="preserve"> Courses();</w:t>
       </w:r>
@@ -4406,7 +4073,6 @@
           <w:rFonts w:ascii="Arial" w:hAnsi="Arial" w:cs="Arial"/>
           <w:sz w:val="23"/>
           <w:szCs w:val="23"/>
-          <w:highlight w:val="yellow"/>
         </w:rPr>
         <w:t xml:space="preserve">  </w:t>
       </w:r>
@@ -4415,7 +4081,6 @@
           <w:rFonts w:ascii="Arial" w:hAnsi="Arial" w:cs="Arial"/>
           <w:sz w:val="23"/>
           <w:szCs w:val="23"/>
-          <w:highlight w:val="yellow"/>
         </w:rPr>
         <w:t>This will cr</w:t>
       </w:r>
@@ -4424,7 +4089,6 @@
           <w:rFonts w:ascii="Arial" w:hAnsi="Arial" w:cs="Arial"/>
           <w:sz w:val="23"/>
           <w:szCs w:val="23"/>
-          <w:highlight w:val="yellow"/>
         </w:rPr>
         <w:t>eate our sorted list of 100 courses IGME-200 through IGME-299 with random schedules.</w:t>
       </w:r>
@@ -4445,16 +4109,12 @@
           <w:ilvl w:val="0"/>
           <w:numId w:val="23"/>
         </w:numPr>
-        <w:rPr>
-          <w:highlight w:val="yellow"/>
-        </w:rPr>
-      </w:pPr>
-      <w:r>
-        <w:rPr>
-          <w:rFonts w:ascii="Arial" w:hAnsi="Arial" w:cs="Arial"/>
-          <w:sz w:val="23"/>
-          <w:szCs w:val="23"/>
-          <w:highlight w:val="yellow"/>
+      </w:pPr>
+      <w:r>
+        <w:rPr>
+          <w:rFonts w:ascii="Arial" w:hAnsi="Arial" w:cs="Arial"/>
+          <w:sz w:val="23"/>
+          <w:szCs w:val="23"/>
         </w:rPr>
         <w:t xml:space="preserve">Start debugging and step </w:t>
       </w:r>
@@ -4463,7 +4123,6 @@
           <w:rFonts w:ascii="Arial" w:hAnsi="Arial" w:cs="Arial"/>
           <w:sz w:val="23"/>
           <w:szCs w:val="23"/>
-          <w:highlight w:val="yellow"/>
         </w:rPr>
         <w:t xml:space="preserve">into the application and F10 over the new line of code you added.  </w:t>
       </w:r>
@@ -4475,16 +4134,12 @@
           <w:ilvl w:val="0"/>
           <w:numId w:val="24"/>
         </w:numPr>
-        <w:rPr>
-          <w:highlight w:val="yellow"/>
-        </w:rPr>
-      </w:pPr>
-      <w:r>
-        <w:rPr>
-          <w:rFonts w:ascii="Arial" w:hAnsi="Arial" w:cs="Arial"/>
-          <w:sz w:val="23"/>
-          <w:szCs w:val="23"/>
-          <w:highlight w:val="yellow"/>
+      </w:pPr>
+      <w:r>
+        <w:rPr>
+          <w:rFonts w:ascii="Arial" w:hAnsi="Arial" w:cs="Arial"/>
+          <w:sz w:val="23"/>
+          <w:szCs w:val="23"/>
         </w:rPr>
         <w:t xml:space="preserve">Right-click </w:t>
       </w:r>
@@ -4493,7 +4148,6 @@
           <w:rFonts w:ascii="Arial" w:hAnsi="Arial" w:cs="Arial"/>
           <w:sz w:val="23"/>
           <w:szCs w:val="23"/>
-          <w:highlight w:val="yellow"/>
         </w:rPr>
         <w:t>"</w:t>
       </w:r>
@@ -4502,7 +4156,6 @@
           <w:rFonts w:ascii="Arial" w:hAnsi="Arial" w:cs="Arial"/>
           <w:sz w:val="23"/>
           <w:szCs w:val="23"/>
-          <w:highlight w:val="yellow"/>
         </w:rPr>
         <w:t>courses</w:t>
       </w:r>
@@ -4511,7 +4164,6 @@
           <w:rFonts w:ascii="Arial" w:hAnsi="Arial" w:cs="Arial"/>
           <w:sz w:val="23"/>
           <w:szCs w:val="23"/>
-          <w:highlight w:val="yellow"/>
         </w:rPr>
         <w:t>"</w:t>
       </w:r>
@@ -4520,7 +4172,6 @@
           <w:rFonts w:ascii="Arial" w:hAnsi="Arial" w:cs="Arial"/>
           <w:sz w:val="23"/>
           <w:szCs w:val="23"/>
-          <w:highlight w:val="yellow"/>
         </w:rPr>
         <w:t xml:space="preserve"> and choose </w:t>
       </w:r>
@@ -4530,7 +4181,6 @@
           <w:rFonts w:ascii="Arial" w:hAnsi="Arial" w:cs="Arial"/>
           <w:sz w:val="23"/>
           <w:szCs w:val="23"/>
-          <w:highlight w:val="yellow"/>
         </w:rPr>
         <w:t>Quickwatch</w:t>
       </w:r>
@@ -4540,7 +4190,6 @@
           <w:rFonts w:ascii="Arial" w:hAnsi="Arial" w:cs="Arial"/>
           <w:sz w:val="23"/>
           <w:szCs w:val="23"/>
-          <w:highlight w:val="yellow"/>
         </w:rPr>
         <w:t xml:space="preserve"> from the menu</w:t>
       </w:r>
@@ -4549,7 +4198,6 @@
           <w:rFonts w:ascii="Arial" w:hAnsi="Arial" w:cs="Arial"/>
           <w:sz w:val="23"/>
           <w:szCs w:val="23"/>
-          <w:highlight w:val="yellow"/>
         </w:rPr>
         <w:t xml:space="preserve">.  Maximize the window.  Notice how each entry in the list is </w:t>
       </w:r>
@@ -4558,7 +4206,6 @@
           <w:rFonts w:ascii="Arial" w:hAnsi="Arial" w:cs="Arial"/>
           <w:sz w:val="23"/>
           <w:szCs w:val="23"/>
-          <w:highlight w:val="yellow"/>
         </w:rPr>
         <w:t>of</w:t>
       </w:r>
@@ -4567,7 +4214,6 @@
           <w:rFonts w:ascii="Arial" w:hAnsi="Arial" w:cs="Arial"/>
           <w:sz w:val="23"/>
           <w:szCs w:val="23"/>
-          <w:highlight w:val="yellow"/>
         </w:rPr>
         <w:t xml:space="preserve"> type </w:t>
       </w:r>
@@ -4577,7 +4223,6 @@
           <w:rFonts w:ascii="Arial" w:hAnsi="Arial" w:cs="Arial"/>
           <w:sz w:val="23"/>
           <w:szCs w:val="23"/>
-          <w:highlight w:val="yellow"/>
         </w:rPr>
         <w:t>KeyValuePair</w:t>
       </w:r>
@@ -4587,7 +4232,6 @@
           <w:rFonts w:ascii="Arial" w:hAnsi="Arial" w:cs="Arial"/>
           <w:sz w:val="23"/>
           <w:szCs w:val="23"/>
-          <w:highlight w:val="yellow"/>
         </w:rPr>
         <w:t>.</w:t>
       </w:r>
@@ -4599,16 +4243,12 @@
           <w:ilvl w:val="0"/>
           <w:numId w:val="24"/>
         </w:numPr>
-        <w:rPr>
-          <w:highlight w:val="yellow"/>
-        </w:rPr>
-      </w:pPr>
-      <w:r>
-        <w:rPr>
-          <w:rFonts w:ascii="Arial" w:hAnsi="Arial" w:cs="Arial"/>
-          <w:sz w:val="23"/>
-          <w:szCs w:val="23"/>
-          <w:highlight w:val="yellow"/>
+      </w:pPr>
+      <w:r>
+        <w:rPr>
+          <w:rFonts w:ascii="Arial" w:hAnsi="Arial" w:cs="Arial"/>
+          <w:sz w:val="23"/>
+          <w:szCs w:val="23"/>
         </w:rPr>
         <w:t xml:space="preserve">Expand </w:t>
       </w:r>
@@ -4619,7 +4259,6 @@
           <w:rFonts w:ascii="Arial" w:hAnsi="Arial" w:cs="Arial"/>
           <w:sz w:val="23"/>
           <w:szCs w:val="23"/>
-          <w:highlight w:val="yellow"/>
         </w:rPr>
         <w:t>sortedList</w:t>
       </w:r>
@@ -4629,7 +4268,6 @@
           <w:rFonts w:ascii="Arial" w:hAnsi="Arial" w:cs="Arial"/>
           <w:sz w:val="23"/>
           <w:szCs w:val="23"/>
-          <w:highlight w:val="yellow"/>
         </w:rPr>
         <w:t>[</w:t>
       </w:r>
@@ -4639,7 +4277,6 @@
           <w:rFonts w:ascii="Arial" w:hAnsi="Arial" w:cs="Arial"/>
           <w:sz w:val="23"/>
           <w:szCs w:val="23"/>
-          <w:highlight w:val="yellow"/>
         </w:rPr>
         <w:t xml:space="preserve">1] (IGME-201).  Expand the Value field (which is an instance of Course), write the </w:t>
       </w:r>
@@ -4648,7 +4285,6 @@
           <w:rFonts w:ascii="Arial" w:hAnsi="Arial" w:cs="Arial"/>
           <w:sz w:val="23"/>
           <w:szCs w:val="23"/>
-          <w:highlight w:val="yellow"/>
         </w:rPr>
         <w:t xml:space="preserve">class </w:t>
       </w:r>
@@ -4657,7 +4293,6 @@
           <w:rFonts w:ascii="Arial" w:hAnsi="Arial" w:cs="Arial"/>
           <w:sz w:val="23"/>
           <w:szCs w:val="23"/>
-          <w:highlight w:val="yellow"/>
         </w:rPr>
         <w:t>schedule below, and perhaps feel relieved that we don't meet at those times!</w:t>
       </w:r>
@@ -4670,7 +4305,6 @@
           <w:rFonts w:ascii="Arial" w:hAnsi="Arial" w:cs="Arial"/>
           <w:sz w:val="23"/>
           <w:szCs w:val="23"/>
-          <w:highlight w:val="yellow"/>
         </w:rPr>
       </w:pPr>
     </w:p>
@@ -4678,15 +4312,115 @@
       <w:pPr>
         <w:pStyle w:val="NoSpacing"/>
         <w:ind w:left="2160"/>
-        <w:rPr>
-          <w:highlight w:val="yellow"/>
-        </w:rPr>
-      </w:pPr>
-      <w:r>
-        <w:rPr>
-          <w:highlight w:val="yellow"/>
-        </w:rPr>
+      </w:pPr>
+      <w:r>
         <w:t>IGME-201 schedule:</w:t>
+      </w:r>
+    </w:p>
+    <w:p>
+      <w:pPr>
+        <w:pStyle w:val="NoSpacing"/>
+        <w:ind w:left="2160"/>
+        <w:rPr>
+          <w:b/>
+          <w:bCs/>
+          <w:color w:val="FF0000"/>
+        </w:rPr>
+      </w:pPr>
+      <w:r>
+        <w:tab/>
+      </w:r>
+      <w:proofErr w:type="spellStart"/>
+      <w:r>
+        <w:rPr>
+          <w:b/>
+          <w:bCs/>
+          <w:color w:val="FF0000"/>
+        </w:rPr>
+        <w:t>daysOfWeek</w:t>
+      </w:r>
+      <w:proofErr w:type="spellEnd"/>
+      <w:r>
+        <w:rPr>
+          <w:b/>
+          <w:bCs/>
+          <w:color w:val="FF0000"/>
+        </w:rPr>
+        <w:t>: 3</w:t>
+      </w:r>
+    </w:p>
+    <w:p>
+      <w:pPr>
+        <w:pStyle w:val="NoSpacing"/>
+        <w:ind w:left="2160"/>
+        <w:rPr>
+          <w:b/>
+          <w:bCs/>
+          <w:color w:val="FF0000"/>
+        </w:rPr>
+      </w:pPr>
+      <w:r>
+        <w:rPr>
+          <w:b/>
+          <w:bCs/>
+          <w:color w:val="FF0000"/>
+        </w:rPr>
+        <w:tab/>
+      </w:r>
+      <w:proofErr w:type="spellStart"/>
+      <w:r>
+        <w:rPr>
+          <w:b/>
+          <w:bCs/>
+          <w:color w:val="FF0000"/>
+        </w:rPr>
+        <w:t>startTime</w:t>
+      </w:r>
+      <w:proofErr w:type="spellEnd"/>
+      <w:r>
+        <w:rPr>
+          <w:b/>
+          <w:bCs/>
+          <w:color w:val="FF0000"/>
+        </w:rPr>
+        <w:t>: 4:00:00am</w:t>
+      </w:r>
+    </w:p>
+    <w:p>
+      <w:pPr>
+        <w:pStyle w:val="NoSpacing"/>
+        <w:ind w:left="2160"/>
+        <w:rPr>
+          <w:b/>
+          <w:bCs/>
+          <w:color w:val="FF0000"/>
+        </w:rPr>
+      </w:pPr>
+      <w:r>
+        <w:rPr>
+          <w:b/>
+          <w:bCs/>
+          <w:color w:val="FF0000"/>
+        </w:rPr>
+        <w:tab/>
+      </w:r>
+      <w:proofErr w:type="spellStart"/>
+      <w:r>
+        <w:rPr>
+          <w:b/>
+          <w:bCs/>
+          <w:color w:val="FF0000"/>
+        </w:rPr>
+        <w:t>endTime</w:t>
+      </w:r>
+      <w:proofErr w:type="spellEnd"/>
+      <w:r>
+        <w:rPr>
+          <w:b/>
+          <w:bCs/>
+          <w:color w:val="FF0000"/>
+        </w:rPr>
+        <w:t>: 4:50:00am</w:t>
       </w:r>
     </w:p>
     <w:p>
@@ -4705,16 +4439,12 @@
           <w:ilvl w:val="0"/>
           <w:numId w:val="23"/>
         </w:numPr>
-        <w:rPr>
-          <w:highlight w:val="yellow"/>
-        </w:rPr>
-      </w:pPr>
-      <w:r>
-        <w:rPr>
-          <w:rFonts w:ascii="Arial" w:hAnsi="Arial" w:cs="Arial"/>
-          <w:sz w:val="23"/>
-          <w:szCs w:val="23"/>
-          <w:highlight w:val="yellow"/>
+      </w:pPr>
+      <w:r>
+        <w:rPr>
+          <w:rFonts w:ascii="Arial" w:hAnsi="Arial" w:cs="Arial"/>
+          <w:sz w:val="23"/>
+          <w:szCs w:val="23"/>
         </w:rPr>
         <w:t xml:space="preserve">Enhance </w:t>
       </w:r>
@@ -4725,7 +4455,6 @@
           <w:rFonts w:ascii="Arial" w:hAnsi="Arial" w:cs="Arial"/>
           <w:sz w:val="23"/>
           <w:szCs w:val="23"/>
-          <w:highlight w:val="yellow"/>
         </w:rPr>
         <w:t>EditPerson</w:t>
       </w:r>
@@ -4735,7 +4464,6 @@
           <w:rFonts w:ascii="Arial" w:hAnsi="Arial" w:cs="Arial"/>
           <w:sz w:val="23"/>
           <w:szCs w:val="23"/>
-          <w:highlight w:val="yellow"/>
         </w:rPr>
         <w:t>(</w:t>
       </w:r>
@@ -4745,7 +4473,6 @@
           <w:rFonts w:ascii="Arial" w:hAnsi="Arial" w:cs="Arial"/>
           <w:sz w:val="23"/>
           <w:szCs w:val="23"/>
-          <w:highlight w:val="yellow"/>
         </w:rPr>
         <w:t xml:space="preserve">) to prompt for course codes and add them to the </w:t>
       </w:r>
@@ -4755,7 +4482,6 @@
           <w:rFonts w:ascii="Arial" w:hAnsi="Arial" w:cs="Arial"/>
           <w:sz w:val="23"/>
           <w:szCs w:val="23"/>
-          <w:highlight w:val="yellow"/>
         </w:rPr>
         <w:t>courseCodes</w:t>
       </w:r>
@@ -4765,7 +4491,6 @@
           <w:rFonts w:ascii="Arial" w:hAnsi="Arial" w:cs="Arial"/>
           <w:sz w:val="23"/>
           <w:szCs w:val="23"/>
-          <w:highlight w:val="yellow"/>
         </w:rPr>
         <w:t xml:space="preserve"> list until an empty code is entered (</w:t>
       </w:r>
@@ -4775,7 +4500,6 @@
           <w:rFonts w:ascii="Arial" w:hAnsi="Arial" w:cs="Arial"/>
           <w:sz w:val="23"/>
           <w:szCs w:val="23"/>
-          <w:highlight w:val="yellow"/>
         </w:rPr>
         <w:t>ie</w:t>
       </w:r>
@@ -4785,7 +4509,6 @@
           <w:rFonts w:ascii="Arial" w:hAnsi="Arial" w:cs="Arial"/>
           <w:sz w:val="23"/>
           <w:szCs w:val="23"/>
-          <w:highlight w:val="yellow"/>
         </w:rPr>
         <w:t xml:space="preserve">. </w:t>
       </w:r>
@@ -4795,7 +4518,6 @@
           <w:rFonts w:ascii="Arial" w:hAnsi="Arial" w:cs="Arial"/>
           <w:sz w:val="23"/>
           <w:szCs w:val="23"/>
-          <w:highlight w:val="yellow"/>
         </w:rPr>
         <w:t>input</w:t>
       </w:r>
@@ -4804,7 +4526,6 @@
           <w:rFonts w:ascii="Arial" w:hAnsi="Arial" w:cs="Arial"/>
           <w:sz w:val="23"/>
           <w:szCs w:val="23"/>
-          <w:highlight w:val="yellow"/>
         </w:rPr>
         <w:t>S</w:t>
       </w:r>
@@ -4813,7 +4534,6 @@
           <w:rFonts w:ascii="Arial" w:hAnsi="Arial" w:cs="Arial"/>
           <w:sz w:val="23"/>
           <w:szCs w:val="23"/>
-          <w:highlight w:val="yellow"/>
         </w:rPr>
         <w:t>tring.Length</w:t>
       </w:r>
@@ -4823,7 +4543,6 @@
           <w:rFonts w:ascii="Arial" w:hAnsi="Arial" w:cs="Arial"/>
           <w:sz w:val="23"/>
           <w:szCs w:val="23"/>
-          <w:highlight w:val="yellow"/>
         </w:rPr>
         <w:t xml:space="preserve"> == 0)</w:t>
       </w:r>
@@ -4832,7 +4551,6 @@
           <w:rFonts w:ascii="Arial" w:hAnsi="Arial" w:cs="Arial"/>
           <w:sz w:val="23"/>
           <w:szCs w:val="23"/>
-          <w:highlight w:val="yellow"/>
         </w:rPr>
         <w:t xml:space="preserve">.  (Reminder: to add to the List use something like </w:t>
       </w:r>
@@ -4843,7 +4561,6 @@
           <w:rFonts w:ascii="Arial" w:hAnsi="Arial" w:cs="Arial"/>
           <w:sz w:val="23"/>
           <w:szCs w:val="23"/>
-          <w:highlight w:val="yellow"/>
         </w:rPr>
         <w:t>student.courseCodes.Add</w:t>
       </w:r>
@@ -4854,7 +4571,6 @@
           <w:rFonts w:ascii="Arial" w:hAnsi="Arial" w:cs="Arial"/>
           <w:sz w:val="23"/>
           <w:szCs w:val="23"/>
-          <w:highlight w:val="yellow"/>
         </w:rPr>
         <w:t>(string)).</w:t>
       </w:r>
@@ -4863,9 +4579,6 @@
       <w:pPr>
         <w:pStyle w:val="NoSpacing"/>
         <w:ind w:left="1261"/>
-        <w:rPr>
-          <w:highlight w:val="yellow"/>
-        </w:rPr>
       </w:pPr>
     </w:p>
     <w:p>
@@ -4875,16 +4588,12 @@
           <w:ilvl w:val="0"/>
           <w:numId w:val="23"/>
         </w:numPr>
-        <w:rPr>
-          <w:highlight w:val="yellow"/>
-        </w:rPr>
-      </w:pPr>
-      <w:r>
-        <w:rPr>
-          <w:rFonts w:ascii="Arial" w:hAnsi="Arial" w:cs="Arial"/>
-          <w:sz w:val="23"/>
-          <w:szCs w:val="23"/>
-          <w:highlight w:val="yellow"/>
+      </w:pPr>
+      <w:r>
+        <w:rPr>
+          <w:rFonts w:ascii="Arial" w:hAnsi="Arial" w:cs="Arial"/>
+          <w:sz w:val="23"/>
+          <w:szCs w:val="23"/>
         </w:rPr>
         <w:t>For the "list"</w:t>
       </w:r>
@@ -4893,7 +4602,6 @@
           <w:rFonts w:ascii="Arial" w:hAnsi="Arial" w:cs="Arial"/>
           <w:sz w:val="23"/>
           <w:szCs w:val="23"/>
-          <w:highlight w:val="yellow"/>
         </w:rPr>
         <w:t xml:space="preserve"> function, add </w:t>
       </w:r>
@@ -4902,7 +4610,6 @@
           <w:rFonts w:ascii="Arial" w:hAnsi="Arial" w:cs="Arial"/>
           <w:sz w:val="23"/>
           <w:szCs w:val="23"/>
-          <w:highlight w:val="yellow"/>
         </w:rPr>
         <w:t xml:space="preserve">inner </w:t>
       </w:r>
@@ -4912,7 +4619,6 @@
           <w:rFonts w:ascii="Arial" w:hAnsi="Arial" w:cs="Arial"/>
           <w:sz w:val="23"/>
           <w:szCs w:val="23"/>
-          <w:highlight w:val="yellow"/>
         </w:rPr>
         <w:t>foreach(</w:t>
       </w:r>
@@ -4922,7 +4628,6 @@
           <w:rFonts w:ascii="Arial" w:hAnsi="Arial" w:cs="Arial"/>
           <w:sz w:val="23"/>
           <w:szCs w:val="23"/>
-          <w:highlight w:val="yellow"/>
         </w:rPr>
         <w:t>) loop</w:t>
       </w:r>
@@ -4931,7 +4636,6 @@
           <w:rFonts w:ascii="Arial" w:hAnsi="Arial" w:cs="Arial"/>
           <w:sz w:val="23"/>
           <w:szCs w:val="23"/>
-          <w:highlight w:val="yellow"/>
         </w:rPr>
         <w:t>s</w:t>
       </w:r>
@@ -4940,7 +4644,6 @@
           <w:rFonts w:ascii="Arial" w:hAnsi="Arial" w:cs="Arial"/>
           <w:sz w:val="23"/>
           <w:szCs w:val="23"/>
-          <w:highlight w:val="yellow"/>
         </w:rPr>
         <w:t xml:space="preserve"> that output the associated courses for each student, showing </w:t>
       </w:r>
@@ -4950,7 +4653,6 @@
           <w:rFonts w:ascii="Arial" w:hAnsi="Arial" w:cs="Arial"/>
           <w:sz w:val="23"/>
           <w:szCs w:val="23"/>
-          <w:highlight w:val="yellow"/>
         </w:rPr>
         <w:t>courseCode</w:t>
       </w:r>
@@ -4960,7 +4662,6 @@
           <w:rFonts w:ascii="Arial" w:hAnsi="Arial" w:cs="Arial"/>
           <w:sz w:val="23"/>
           <w:szCs w:val="23"/>
-          <w:highlight w:val="yellow"/>
         </w:rPr>
         <w:t xml:space="preserve">, </w:t>
       </w:r>
@@ -4970,7 +4671,6 @@
           <w:rFonts w:ascii="Arial" w:hAnsi="Arial" w:cs="Arial"/>
           <w:sz w:val="23"/>
           <w:szCs w:val="23"/>
-          <w:highlight w:val="yellow"/>
         </w:rPr>
         <w:t>courseDescription</w:t>
       </w:r>
@@ -4980,7 +4680,6 @@
           <w:rFonts w:ascii="Arial" w:hAnsi="Arial" w:cs="Arial"/>
           <w:sz w:val="23"/>
           <w:szCs w:val="23"/>
-          <w:highlight w:val="yellow"/>
         </w:rPr>
         <w:t>, the days of week and start and end time.</w:t>
       </w:r>
@@ -4989,7 +4688,6 @@
           <w:rFonts w:ascii="Arial" w:hAnsi="Arial" w:cs="Arial"/>
           <w:sz w:val="23"/>
           <w:szCs w:val="23"/>
-          <w:highlight w:val="yellow"/>
         </w:rPr>
         <w:t xml:space="preserve">  Note that </w:t>
       </w:r>
@@ -5000,7 +4698,6 @@
           <w:rFonts w:ascii="Arial" w:hAnsi="Arial" w:cs="Arial"/>
           <w:sz w:val="23"/>
           <w:szCs w:val="23"/>
-          <w:highlight w:val="yellow"/>
         </w:rPr>
         <w:t>schedule.daysOfWeek</w:t>
       </w:r>
@@ -5011,7 +4708,6 @@
           <w:rFonts w:ascii="Arial" w:hAnsi="Arial" w:cs="Arial"/>
           <w:sz w:val="23"/>
           <w:szCs w:val="23"/>
-          <w:highlight w:val="yellow"/>
         </w:rPr>
         <w:t xml:space="preserve"> is a List&lt;</w:t>
       </w:r>
@@ -5021,7 +4717,6 @@
           <w:rFonts w:ascii="Arial" w:hAnsi="Arial" w:cs="Arial"/>
           <w:sz w:val="23"/>
           <w:szCs w:val="23"/>
-          <w:highlight w:val="yellow"/>
         </w:rPr>
         <w:t>DayOfWeek</w:t>
       </w:r>
@@ -5031,7 +4726,6 @@
           <w:rFonts w:ascii="Arial" w:hAnsi="Arial" w:cs="Arial"/>
           <w:sz w:val="23"/>
           <w:szCs w:val="23"/>
-          <w:highlight w:val="yellow"/>
         </w:rPr>
         <w:t>&gt; that you will have to iterate through to list the days of week.  Note that you can output the time formatted as "12:00PM" by using the format string "</w:t>
       </w:r>
@@ -5042,7 +4736,6 @@
           <w:rFonts w:ascii="Arial" w:hAnsi="Arial" w:cs="Arial"/>
           <w:sz w:val="23"/>
           <w:szCs w:val="23"/>
-          <w:highlight w:val="yellow"/>
         </w:rPr>
         <w:t>hh:mmtt</w:t>
       </w:r>
@@ -5053,7 +4746,6 @@
           <w:rFonts w:ascii="Arial" w:hAnsi="Arial" w:cs="Arial"/>
           <w:sz w:val="23"/>
           <w:szCs w:val="23"/>
-          <w:highlight w:val="yellow"/>
         </w:rPr>
         <w:t>" as follows:</w:t>
       </w:r>
@@ -5066,7 +4758,6 @@
           <w:color w:val="000000"/>
           <w:sz w:val="19"/>
           <w:szCs w:val="19"/>
-          <w:highlight w:val="yellow"/>
         </w:rPr>
       </w:pPr>
     </w:p>
@@ -5079,7 +4770,6 @@
           <w:color w:val="000000"/>
           <w:sz w:val="19"/>
           <w:szCs w:val="19"/>
-          <w:highlight w:val="yellow"/>
         </w:rPr>
       </w:pPr>
       <w:proofErr w:type="spellStart"/>
@@ -5089,7 +4779,6 @@
           <w:color w:val="000000"/>
           <w:sz w:val="19"/>
           <w:szCs w:val="19"/>
-          <w:highlight w:val="yellow"/>
         </w:rPr>
         <w:t>Console.Write</w:t>
       </w:r>
@@ -5100,7 +4789,6 @@
           <w:color w:val="000000"/>
           <w:sz w:val="19"/>
           <w:szCs w:val="19"/>
-          <w:highlight w:val="yellow"/>
         </w:rPr>
         <w:t>(</w:t>
       </w:r>
@@ -5110,7 +4798,6 @@
           <w:color w:val="A31515"/>
           <w:sz w:val="19"/>
           <w:szCs w:val="19"/>
-          <w:highlight w:val="yellow"/>
         </w:rPr>
         <w:t>$"</w:t>
       </w:r>
@@ -5120,7 +4807,6 @@
           <w:color w:val="000000"/>
           <w:sz w:val="19"/>
           <w:szCs w:val="19"/>
-          <w:highlight w:val="yellow"/>
         </w:rPr>
         <w:t>{</w:t>
       </w:r>
@@ -5132,7 +4818,6 @@
           <w:color w:val="000000"/>
           <w:sz w:val="19"/>
           <w:szCs w:val="19"/>
-          <w:highlight w:val="yellow"/>
         </w:rPr>
         <w:t>thisCourse.schedule.startTime</w:t>
       </w:r>
@@ -5143,7 +4828,6 @@
           <w:color w:val="000000"/>
           <w:sz w:val="19"/>
           <w:szCs w:val="19"/>
-          <w:highlight w:val="yellow"/>
         </w:rPr>
         <w:t>:</w:t>
       </w:r>
@@ -5153,7 +4837,6 @@
           <w:color w:val="A31515"/>
           <w:sz w:val="19"/>
           <w:szCs w:val="19"/>
-          <w:highlight w:val="yellow"/>
         </w:rPr>
         <w:t>hh:mmtt</w:t>
       </w:r>
@@ -5164,7 +4847,6 @@
           <w:color w:val="000000"/>
           <w:sz w:val="19"/>
           <w:szCs w:val="19"/>
-          <w:highlight w:val="yellow"/>
         </w:rPr>
         <w:t>}</w:t>
       </w:r>
@@ -5174,7 +4856,6 @@
           <w:color w:val="A31515"/>
           <w:sz w:val="19"/>
           <w:szCs w:val="19"/>
-          <w:highlight w:val="yellow"/>
         </w:rPr>
         <w:t>"</w:t>
       </w:r>
@@ -5184,7 +4865,6 @@
           <w:color w:val="000000"/>
           <w:sz w:val="19"/>
           <w:szCs w:val="19"/>
-          <w:highlight w:val="yellow"/>
         </w:rPr>
         <w:t>);</w:t>
       </w:r>
@@ -5198,16 +4878,14 @@
           <w:color w:val="000000"/>
           <w:sz w:val="19"/>
           <w:szCs w:val="19"/>
-          <w:highlight w:val="yellow"/>
-        </w:rPr>
-      </w:pPr>
-      <w:r>
-        <w:rPr>
-          <w:rFonts w:ascii="Consolas" w:hAnsi="Consolas" w:cs="Consolas"/>
-          <w:color w:val="000000"/>
-          <w:sz w:val="19"/>
-          <w:szCs w:val="19"/>
-          <w:highlight w:val="yellow"/>
+        </w:rPr>
+      </w:pPr>
+      <w:r>
+        <w:rPr>
+          <w:rFonts w:ascii="Consolas" w:hAnsi="Consolas" w:cs="Consolas"/>
+          <w:color w:val="000000"/>
+          <w:sz w:val="19"/>
+          <w:szCs w:val="19"/>
         </w:rPr>
         <w:t>or</w:t>
       </w:r>
@@ -5216,9 +4894,6 @@
       <w:pPr>
         <w:pStyle w:val="NoSpacing"/>
         <w:ind w:left="1981" w:firstLine="179"/>
-        <w:rPr>
-          <w:highlight w:val="yellow"/>
-        </w:rPr>
       </w:pPr>
       <w:proofErr w:type="spellStart"/>
       <w:r>
@@ -5227,7 +4902,6 @@
           <w:color w:val="000000"/>
           <w:sz w:val="19"/>
           <w:szCs w:val="19"/>
-          <w:highlight w:val="yellow"/>
         </w:rPr>
         <w:t>Console.Write</w:t>
       </w:r>
@@ -5238,7 +4912,6 @@
           <w:color w:val="000000"/>
           <w:sz w:val="19"/>
           <w:szCs w:val="19"/>
-          <w:highlight w:val="yellow"/>
         </w:rPr>
         <w:t>(</w:t>
       </w:r>
@@ -5248,7 +4921,6 @@
           <w:color w:val="A31515"/>
           <w:sz w:val="19"/>
           <w:szCs w:val="19"/>
-          <w:highlight w:val="yellow"/>
         </w:rPr>
         <w:t>"</w:t>
       </w:r>
@@ -5258,7 +4930,6 @@
           <w:color w:val="000000"/>
           <w:sz w:val="19"/>
           <w:szCs w:val="19"/>
-          <w:highlight w:val="yellow"/>
         </w:rPr>
         <w:t>{</w:t>
       </w:r>
@@ -5269,7 +4940,6 @@
           <w:color w:val="000000"/>
           <w:sz w:val="19"/>
           <w:szCs w:val="19"/>
-          <w:highlight w:val="yellow"/>
         </w:rPr>
         <w:t>0:</w:t>
       </w:r>
@@ -5279,7 +4949,6 @@
           <w:color w:val="A31515"/>
           <w:sz w:val="19"/>
           <w:szCs w:val="19"/>
-          <w:highlight w:val="yellow"/>
         </w:rPr>
         <w:t>hh</w:t>
       </w:r>
@@ -5290,7 +4959,6 @@
           <w:color w:val="A31515"/>
           <w:sz w:val="19"/>
           <w:szCs w:val="19"/>
-          <w:highlight w:val="yellow"/>
         </w:rPr>
         <w:t>:mmtt</w:t>
       </w:r>
@@ -5300,7 +4968,6 @@
           <w:color w:val="000000"/>
           <w:sz w:val="19"/>
           <w:szCs w:val="19"/>
-          <w:highlight w:val="yellow"/>
         </w:rPr>
         <w:t>}</w:t>
       </w:r>
@@ -5310,7 +4977,6 @@
           <w:color w:val="A31515"/>
           <w:sz w:val="19"/>
           <w:szCs w:val="19"/>
-          <w:highlight w:val="yellow"/>
         </w:rPr>
         <w:t xml:space="preserve">", </w:t>
       </w:r>
@@ -5321,7 +4987,6 @@
           <w:color w:val="000000"/>
           <w:sz w:val="19"/>
           <w:szCs w:val="19"/>
-          <w:highlight w:val="yellow"/>
         </w:rPr>
         <w:t>thisCourse.schedule.startTime</w:t>
       </w:r>
@@ -5332,7 +4997,6 @@
           <w:color w:val="000000"/>
           <w:sz w:val="19"/>
           <w:szCs w:val="19"/>
-          <w:highlight w:val="yellow"/>
         </w:rPr>
         <w:t>);</w:t>
       </w:r>
@@ -5341,165 +5005,95 @@
           <w:rFonts w:ascii="Arial" w:hAnsi="Arial" w:cs="Arial"/>
           <w:sz w:val="23"/>
           <w:szCs w:val="23"/>
-          <w:highlight w:val="yellow"/>
         </w:rPr>
         <w:t xml:space="preserve"> </w:t>
       </w:r>
     </w:p>
-    <w:p>
-      <w:pPr>
-        <w:rPr>
-          <w:highlight w:val="yellow"/>
-        </w:rPr>
-      </w:pPr>
-    </w:p>
+    <w:p/>
     <w:p>
       <w:pPr>
         <w:pStyle w:val="ListParagraph"/>
-        <w:rPr>
-          <w:highlight w:val="yellow"/>
-        </w:rPr>
       </w:pPr>
     </w:p>
     <w:p>
       <w:pPr>
         <w:pStyle w:val="ListParagraph"/>
-        <w:rPr>
-          <w:highlight w:val="yellow"/>
-        </w:rPr>
-      </w:pPr>
-      <w:r>
-        <w:rPr>
-          <w:highlight w:val="yellow"/>
-        </w:rPr>
+      </w:pPr>
+      <w:r>
         <w:t>Example output (note that the course schedules are generated randomly every time, so yours will not match this example):</w:t>
       </w:r>
     </w:p>
     <w:p>
       <w:pPr>
         <w:pStyle w:val="ListParagraph"/>
-        <w:rPr>
-          <w:highlight w:val="yellow"/>
-        </w:rPr>
       </w:pPr>
     </w:p>
     <w:p>
       <w:pPr>
         <w:pStyle w:val="ListParagraph"/>
-        <w:rPr>
-          <w:highlight w:val="yellow"/>
-        </w:rPr>
-      </w:pPr>
-      <w:r>
-        <w:rPr>
-          <w:highlight w:val="yellow"/>
-        </w:rPr>
+      </w:pPr>
+      <w:r>
         <w:t xml:space="preserve">Add, Edit, Delete, List, Live, </w:t>
       </w:r>
       <w:proofErr w:type="gramStart"/>
       <w:r>
-        <w:rPr>
-          <w:highlight w:val="yellow"/>
-        </w:rPr>
         <w:t>Quit</w:t>
       </w:r>
       <w:proofErr w:type="gramEnd"/>
       <w:r>
-        <w:rPr>
-          <w:highlight w:val="yellow"/>
-        </w:rPr>
         <w:t xml:space="preserve"> =&gt; add</w:t>
       </w:r>
     </w:p>
     <w:p>
       <w:pPr>
         <w:pStyle w:val="ListParagraph"/>
-        <w:rPr>
-          <w:highlight w:val="yellow"/>
-        </w:rPr>
-      </w:pPr>
-      <w:r>
-        <w:rPr>
-          <w:highlight w:val="yellow"/>
-        </w:rPr>
+      </w:pPr>
+      <w:r>
         <w:t>Person type (student/teacher) =&gt; student</w:t>
       </w:r>
     </w:p>
     <w:p>
       <w:pPr>
         <w:pStyle w:val="ListParagraph"/>
-        <w:rPr>
-          <w:highlight w:val="yellow"/>
-        </w:rPr>
-      </w:pPr>
-      <w:r>
-        <w:rPr>
-          <w:highlight w:val="yellow"/>
-        </w:rPr>
+      </w:pPr>
+      <w:r>
         <w:t>Email () =&gt; me@gmail.com</w:t>
       </w:r>
     </w:p>
     <w:p>
       <w:pPr>
         <w:pStyle w:val="ListParagraph"/>
-        <w:rPr>
-          <w:highlight w:val="yellow"/>
-        </w:rPr>
-      </w:pPr>
-      <w:r>
-        <w:rPr>
-          <w:highlight w:val="yellow"/>
-        </w:rPr>
+      </w:pPr>
+      <w:r>
         <w:t>Name () =&gt; David Schuh</w:t>
       </w:r>
     </w:p>
     <w:p>
       <w:pPr>
         <w:pStyle w:val="ListParagraph"/>
-        <w:rPr>
-          <w:highlight w:val="yellow"/>
-        </w:rPr>
-      </w:pPr>
-      <w:r>
-        <w:rPr>
-          <w:highlight w:val="yellow"/>
-        </w:rPr>
+      </w:pPr>
+      <w:r>
         <w:t>Age (</w:t>
       </w:r>
       <w:proofErr w:type="gramStart"/>
       <w:r>
-        <w:rPr>
-          <w:highlight w:val="yellow"/>
-        </w:rPr>
         <w:t>0)=</w:t>
       </w:r>
       <w:proofErr w:type="gramEnd"/>
       <w:r>
-        <w:rPr>
-          <w:highlight w:val="yellow"/>
-        </w:rPr>
         <w:t>&gt; 21</w:t>
       </w:r>
     </w:p>
     <w:p>
       <w:pPr>
         <w:pStyle w:val="ListParagraph"/>
-        <w:rPr>
-          <w:highlight w:val="yellow"/>
-        </w:rPr>
       </w:pPr>
       <w:proofErr w:type="spellStart"/>
       <w:r>
-        <w:rPr>
-          <w:highlight w:val="yellow"/>
-        </w:rPr>
         <w:t>Drivers</w:t>
       </w:r>
       <w:proofErr w:type="spellEnd"/>
       <w:r>
-        <w:rPr>
-          <w:highlight w:val="yellow"/>
-        </w:rPr>
         <w:t xml:space="preserve"> License ID (0) =&gt; 123456</w:t>
       </w:r>
     </w:p>
@@ -5507,13 +5101,11 @@
       <w:pPr>
         <w:pStyle w:val="ListParagraph"/>
         <w:rPr>
-          <w:highlight w:val="yellow"/>
           <w:lang w:val="fr-FR"/>
         </w:rPr>
       </w:pPr>
       <w:r>
         <w:rPr>
-          <w:highlight w:val="yellow"/>
           <w:lang w:val="fr-FR"/>
         </w:rPr>
         <w:t>GPA (0)=&gt; 3.99</w:t>
@@ -5523,13 +5115,11 @@
       <w:pPr>
         <w:pStyle w:val="ListParagraph"/>
         <w:rPr>
-          <w:highlight w:val="yellow"/>
           <w:lang w:val="fr-FR"/>
         </w:rPr>
       </w:pPr>
       <w:r>
         <w:rPr>
-          <w:highlight w:val="yellow"/>
           <w:lang w:val="fr-FR"/>
         </w:rPr>
         <w:t>Course code=&gt; IGME-201</w:t>
@@ -5539,13 +5129,11 @@
       <w:pPr>
         <w:pStyle w:val="ListParagraph"/>
         <w:rPr>
-          <w:highlight w:val="yellow"/>
           <w:lang w:val="fr-FR"/>
         </w:rPr>
       </w:pPr>
       <w:r>
         <w:rPr>
-          <w:highlight w:val="yellow"/>
           <w:lang w:val="fr-FR"/>
         </w:rPr>
         <w:t>Course code=&gt; IGME-210</w:t>
@@ -5555,13 +5143,11 @@
       <w:pPr>
         <w:pStyle w:val="ListParagraph"/>
         <w:rPr>
-          <w:highlight w:val="yellow"/>
           <w:lang w:val="fr-FR"/>
         </w:rPr>
       </w:pPr>
       <w:r>
         <w:rPr>
-          <w:highlight w:val="yellow"/>
           <w:lang w:val="fr-FR"/>
         </w:rPr>
         <w:t>Course code=&gt; IGME-234</w:t>
@@ -5571,13 +5157,11 @@
       <w:pPr>
         <w:pStyle w:val="ListParagraph"/>
         <w:rPr>
-          <w:highlight w:val="yellow"/>
           <w:lang w:val="fr-FR"/>
         </w:rPr>
       </w:pPr>
       <w:r>
         <w:rPr>
-          <w:highlight w:val="yellow"/>
           <w:lang w:val="fr-FR"/>
         </w:rPr>
         <w:t>Course code=&gt; IGME-256</w:t>
@@ -5587,13 +5171,11 @@
       <w:pPr>
         <w:pStyle w:val="ListParagraph"/>
         <w:rPr>
-          <w:highlight w:val="yellow"/>
           <w:lang w:val="fr-FR"/>
         </w:rPr>
       </w:pPr>
       <w:r>
         <w:rPr>
-          <w:highlight w:val="yellow"/>
           <w:lang w:val="fr-FR"/>
         </w:rPr>
         <w:t>Course code=&gt; IGME-299</w:t>
@@ -5603,13 +5185,11 @@
       <w:pPr>
         <w:pStyle w:val="ListParagraph"/>
         <w:rPr>
-          <w:highlight w:val="yellow"/>
           <w:lang w:val="fr-FR"/>
         </w:rPr>
       </w:pPr>
       <w:r>
         <w:rPr>
-          <w:highlight w:val="yellow"/>
           <w:lang w:val="fr-FR"/>
         </w:rPr>
         <w:t>Course code=&gt;</w:t>
@@ -5619,7 +5199,6 @@
       <w:pPr>
         <w:pStyle w:val="ListParagraph"/>
         <w:rPr>
-          <w:highlight w:val="yellow"/>
           <w:lang w:val="fr-FR"/>
         </w:rPr>
       </w:pPr>
@@ -5628,7 +5207,6 @@
       <w:pPr>
         <w:pStyle w:val="ListParagraph"/>
         <w:rPr>
-          <w:highlight w:val="yellow"/>
           <w:lang w:val="fr-FR"/>
         </w:rPr>
       </w:pPr>
@@ -5637,7 +5215,6 @@
       <w:pPr>
         <w:pStyle w:val="ListParagraph"/>
         <w:rPr>
-          <w:highlight w:val="yellow"/>
           <w:lang w:val="fr-FR"/>
         </w:rPr>
       </w:pPr>
@@ -5645,121 +5222,69 @@
     <w:p>
       <w:pPr>
         <w:pStyle w:val="ListParagraph"/>
-        <w:rPr>
-          <w:highlight w:val="yellow"/>
-        </w:rPr>
-      </w:pPr>
-      <w:r>
-        <w:rPr>
-          <w:highlight w:val="yellow"/>
-        </w:rPr>
-        <w:lastRenderedPageBreak/>
+      </w:pPr>
+      <w:r>
         <w:t>Add, Edit, Delete, List, Live, Quit =&gt; list</w:t>
       </w:r>
     </w:p>
     <w:p>
       <w:pPr>
         <w:pStyle w:val="ListParagraph"/>
-        <w:rPr>
-          <w:highlight w:val="yellow"/>
-        </w:rPr>
-      </w:pPr>
-      <w:r>
-        <w:rPr>
-          <w:highlight w:val="yellow"/>
-        </w:rPr>
+      </w:pPr>
+      <w:r>
         <w:t>1: me@gmail.com | David Schuh | 21 | 123456 | 3.99</w:t>
       </w:r>
     </w:p>
     <w:p>
       <w:pPr>
         <w:pStyle w:val="ListParagraph"/>
-        <w:rPr>
-          <w:highlight w:val="yellow"/>
-        </w:rPr>
-      </w:pPr>
-      <w:r>
-        <w:rPr>
-          <w:highlight w:val="yellow"/>
-        </w:rPr>
+      </w:pPr>
+      <w:r>
         <w:t xml:space="preserve">        IGME-201 - Description for IGME-201 Sunday Monday Wednesday Friday 07:00AM - 07:50AM</w:t>
       </w:r>
     </w:p>
     <w:p>
       <w:pPr>
         <w:pStyle w:val="ListParagraph"/>
-        <w:rPr>
-          <w:highlight w:val="yellow"/>
-        </w:rPr>
-      </w:pPr>
-      <w:r>
-        <w:rPr>
-          <w:highlight w:val="yellow"/>
-        </w:rPr>
+      </w:pPr>
+      <w:r>
         <w:t xml:space="preserve">        IGME-210 - Description for IGME-210 Tuesday Wednesday Saturday 06:00AM - 06:50AM</w:t>
       </w:r>
     </w:p>
     <w:p>
       <w:pPr>
         <w:pStyle w:val="ListParagraph"/>
-        <w:rPr>
-          <w:highlight w:val="yellow"/>
-        </w:rPr>
-      </w:pPr>
-      <w:r>
-        <w:rPr>
-          <w:highlight w:val="yellow"/>
-        </w:rPr>
+      </w:pPr>
+      <w:r>
         <w:t xml:space="preserve">        IGME-234 - Description for IGME-234 Wednesday Thursday Friday Saturday 10:00AM - 10:50AM</w:t>
       </w:r>
     </w:p>
     <w:p>
       <w:pPr>
         <w:pStyle w:val="ListParagraph"/>
-        <w:rPr>
-          <w:highlight w:val="yellow"/>
-        </w:rPr>
-      </w:pPr>
-      <w:r>
-        <w:rPr>
-          <w:highlight w:val="yellow"/>
-        </w:rPr>
+      </w:pPr>
+      <w:r>
         <w:t xml:space="preserve">        IGME-256 - Description for IGME-256 Sunday Monday Tuesday 07:00AM - 07:50AM</w:t>
       </w:r>
     </w:p>
     <w:p>
       <w:pPr>
         <w:pStyle w:val="ListParagraph"/>
-        <w:rPr>
-          <w:highlight w:val="yellow"/>
-        </w:rPr>
-      </w:pPr>
-      <w:r>
-        <w:rPr>
-          <w:highlight w:val="yellow"/>
-        </w:rPr>
+      </w:pPr>
+      <w:r>
         <w:t xml:space="preserve">        IGME-299 - Description for IGME-299 Monday Wednesday Thursday 04:00PM - 04:50PM</w:t>
       </w:r>
     </w:p>
     <w:p>
       <w:pPr>
         <w:pStyle w:val="ListParagraph"/>
-        <w:rPr>
-          <w:highlight w:val="yellow"/>
-        </w:rPr>
       </w:pPr>
     </w:p>
     <w:p>
       <w:pPr>
         <w:pStyle w:val="ListParagraph"/>
-        <w:rPr>
-          <w:highlight w:val="yellow"/>
-        </w:rPr>
-      </w:pPr>
-      <w:r>
-        <w:rPr>
-          <w:highlight w:val="yellow"/>
-        </w:rPr>
+      </w:pPr>
+      <w:r>
         <w:t>Add, Edit, Delete, List, Live, Quit =&gt;</w:t>
       </w:r>
     </w:p>
@@ -5767,18 +5292,12 @@
       <w:pPr>
         <w:pStyle w:val="NoSpacing"/>
         <w:ind w:left="1261"/>
-        <w:rPr>
-          <w:highlight w:val="yellow"/>
-        </w:rPr>
       </w:pPr>
     </w:p>
     <w:p>
       <w:pPr>
         <w:pStyle w:val="NoSpacing"/>
         <w:ind w:left="1261"/>
-        <w:rPr>
-          <w:highlight w:val="yellow"/>
-        </w:rPr>
       </w:pPr>
     </w:p>
     <w:p>
@@ -5786,30 +5305,32 @@
         <w:pStyle w:val="ListParagraph"/>
       </w:pPr>
       <w:r>
-        <w:rPr>
-          <w:highlight w:val="yellow"/>
-        </w:rPr>
         <w:tab/>
       </w:r>
       <w:r>
-        <w:rPr>
-          <w:highlight w:val="yellow"/>
-        </w:rPr>
         <w:tab/>
       </w:r>
       <w:r>
-        <w:rPr>
-          <w:highlight w:val="yellow"/>
-        </w:rPr>
         <w:tab/>
       </w:r>
       <w:r>
-        <w:rPr>
-          <w:highlight w:val="yellow"/>
-        </w:rPr>
         <w:tab/>
         <w:t>GitHub URL:</w:t>
       </w:r>
+      <w:r>
+        <w:t xml:space="preserve"> </w:t>
+      </w:r>
+      <w:hyperlink r:id="rId12" w:history="1">
+        <w:r>
+          <w:rPr>
+            <w:rStyle w:val="Hyperlink"/>
+          </w:rPr>
+          <w:t>https://github.com/katie-b9030/myIGME-201/tree/main/PeopleApp</w:t>
+        </w:r>
+      </w:hyperlink>
+      <w:r>
+        <w:t xml:space="preserve"> </w:t>
+      </w:r>
     </w:p>
     <w:p>
       <w:pPr>
@@ -5900,9 +5421,9 @@
       </w:r>
     </w:p>
     <w:sectPr>
-      <w:headerReference w:type="default" r:id="rId10"/>
-      <w:footerReference w:type="default" r:id="rId11"/>
-      <w:headerReference w:type="first" r:id="rId12"/>
+      <w:headerReference w:type="default" r:id="rId13"/>
+      <w:footerReference w:type="default" r:id="rId14"/>
+      <w:headerReference w:type="first" r:id="rId15"/>
       <w:pgSz w:w="12240" w:h="15840"/>
       <w:pgMar w:top="720" w:right="720" w:bottom="720" w:left="720" w:header="432" w:footer="720" w:gutter="0"/>
       <w:pgNumType w:start="1"/>
@@ -9636,7 +9157,6 @@
     <w:name w:val="Hyperlink"/>
     <w:basedOn w:val="DefaultParagraphFont"/>
     <w:uiPriority w:val="99"/>
-    <w:semiHidden/>
     <w:unhideWhenUsed/>
     <w:rsid w:val="0062701B"/>
     <w:rPr>
@@ -9683,6 +9203,18 @@
       <w:rFonts w:ascii="Arial" w:eastAsia="Arial" w:hAnsi="Arial" w:cs="Arial"/>
       <w:sz w:val="22"/>
       <w:szCs w:val="22"/>
+    </w:rPr>
+  </w:style>
+  <w:style w:type="character" w:styleId="UnresolvedMention">
+    <w:name w:val="Unresolved Mention"/>
+    <w:basedOn w:val="DefaultParagraphFont"/>
+    <w:uiPriority w:val="99"/>
+    <w:semiHidden/>
+    <w:unhideWhenUsed/>
+    <w:rsid w:val="00EE695D"/>
+    <w:rPr>
+      <w:color w:val="605E5C"/>
+      <w:shd w:val="clear" w:color="auto" w:fill="E1DFDD"/>
     </w:rPr>
   </w:style>
 </w:styles>

</xml_diff>